<commit_message>
make it work on macos 12.7
</commit_message>
<xml_diff>
--- a/插件编程开发说明.docx
+++ b/插件编程开发说明.docx
@@ -218,7 +218,6 @@
           <w:p>
             <w:pPr>
               <w:rPr>
-                <w:rFonts w:hint="eastAsia"/>
                 <w:sz w:val="11"/>
                 <w:szCs w:val="11"/>
               </w:rPr>
@@ -248,7 +247,6 @@
           <w:p>
             <w:pPr>
               <w:rPr>
-                <w:rFonts w:hint="eastAsia"/>
                 <w:sz w:val="11"/>
                 <w:szCs w:val="11"/>
               </w:rPr>
@@ -270,6 +268,29 @@
           <w:p>
             <w:pPr>
               <w:rPr>
+                <w:sz w:val="11"/>
+                <w:szCs w:val="11"/>
+              </w:rPr>
+            </w:pPr>
+            <w:r>
+              <w:rPr>
+                <w:rFonts w:hint="eastAsia"/>
+                <w:sz w:val="11"/>
+                <w:szCs w:val="11"/>
+              </w:rPr>
+              <w:t>2023/05/13</w:t>
+            </w:r>
+          </w:p>
+        </w:tc>
+      </w:tr>
+      <w:tr>
+        <w:tc>
+          <w:tcPr>
+            <w:tcW w:w="2840" w:type="dxa"/>
+          </w:tcPr>
+          <w:p>
+            <w:pPr>
+              <w:rPr>
                 <w:rFonts w:hint="eastAsia"/>
                 <w:sz w:val="11"/>
                 <w:szCs w:val="11"/>
@@ -281,7 +302,59 @@
                 <w:sz w:val="11"/>
                 <w:szCs w:val="11"/>
               </w:rPr>
-              <w:t>2023/05/13</w:t>
+              <w:t>2.8</w:t>
+            </w:r>
+            <w:r>
+              <w:rPr>
+                <w:rFonts w:hint="eastAsia"/>
+                <w:sz w:val="11"/>
+                <w:szCs w:val="11"/>
+              </w:rPr>
+              <w:t>及以后版本扩展新插件接口</w:t>
+            </w:r>
+          </w:p>
+        </w:tc>
+        <w:tc>
+          <w:tcPr>
+            <w:tcW w:w="2841" w:type="dxa"/>
+          </w:tcPr>
+          <w:p>
+            <w:pPr>
+              <w:rPr>
+                <w:rFonts w:hint="eastAsia"/>
+                <w:sz w:val="11"/>
+                <w:szCs w:val="11"/>
+              </w:rPr>
+            </w:pPr>
+            <w:r>
+              <w:rPr>
+                <w:rFonts w:hint="eastAsia"/>
+                <w:sz w:val="11"/>
+                <w:szCs w:val="11"/>
+              </w:rPr>
+              <w:t>多窗口下插件系统的支持</w:t>
+            </w:r>
+          </w:p>
+        </w:tc>
+        <w:tc>
+          <w:tcPr>
+            <w:tcW w:w="2841" w:type="dxa"/>
+          </w:tcPr>
+          <w:p>
+            <w:pPr>
+              <w:rPr>
+                <w:rFonts w:hint="eastAsia"/>
+                <w:sz w:val="11"/>
+                <w:szCs w:val="11"/>
+              </w:rPr>
+            </w:pPr>
+            <w:r>
+              <w:rPr>
+                <w:rFonts w:hint="eastAsia"/>
+                <w:sz w:val="11"/>
+                <w:szCs w:val="11"/>
+              </w:rPr>
+              <w:t>2023/11/03</w:t>
             </w:r>
           </w:p>
         </w:tc>
@@ -2381,7 +2454,7 @@
         <w:jc w:val="left"/>
         <w:rPr>
           <w:rFonts w:ascii="NSimSun" w:eastAsia="宋体" w:hAnsi="NSimSun" w:cs="NSimSun"/>
-          <w:color w:val="008000"/>
+          <w:color w:val="000000"/>
           <w:kern w:val="0"/>
           <w:sz w:val="19"/>
           <w:szCs w:val="19"/>
@@ -2435,7 +2508,57 @@
           <w:sz w:val="19"/>
           <w:szCs w:val="19"/>
         </w:rPr>
-        <w:t>QsciScintilla</w:t>
+        <w:t>QsciScintilla;</w:t>
+      </w:r>
+      <w:r>
+        <w:rPr>
+          <w:rFonts w:ascii="NSimSun" w:eastAsia="宋体" w:hAnsi="NSimSun" w:cs="NSimSun"/>
+          <w:color w:val="008000"/>
+          <w:kern w:val="0"/>
+          <w:sz w:val="19"/>
+          <w:szCs w:val="19"/>
+        </w:rPr>
+        <w:t>该接口的</w:t>
+      </w:r>
+      <w:r>
+        <w:rPr>
+          <w:rFonts w:ascii="NSimSun" w:eastAsia="宋体" w:hAnsi="NSimSun" w:cs="NSimSun"/>
+          <w:color w:val="008000"/>
+          <w:kern w:val="0"/>
+          <w:sz w:val="19"/>
+          <w:szCs w:val="19"/>
+        </w:rPr>
+        <w:t>QWidget*</w:t>
+      </w:r>
+      <w:r>
+        <w:rPr>
+          <w:rFonts w:ascii="NSimSun" w:eastAsia="宋体" w:hAnsi="NSimSun" w:cs="NSimSun"/>
+          <w:color w:val="008000"/>
+          <w:kern w:val="0"/>
+          <w:sz w:val="19"/>
+          <w:szCs w:val="19"/>
+        </w:rPr>
+        <w:t>参数，就是当前对应的主窗口，好比一个</w:t>
+      </w:r>
+      <w:r>
+        <w:rPr>
+          <w:rFonts w:ascii="NSimSun" w:eastAsia="宋体" w:hAnsi="NSimSun" w:cs="NSimSun"/>
+          <w:color w:val="008000"/>
+          <w:kern w:val="0"/>
+          <w:sz w:val="19"/>
+          <w:szCs w:val="19"/>
+        </w:rPr>
+        <w:t>this</w:t>
+      </w:r>
+      <w:r>
+        <w:rPr>
+          <w:rFonts w:ascii="NSimSun" w:eastAsia="宋体" w:hAnsi="NSimSun" w:cs="NSimSun"/>
+          <w:color w:val="008000"/>
+          <w:kern w:val="0"/>
+          <w:sz w:val="19"/>
+          <w:szCs w:val="19"/>
+        </w:rPr>
+        <w:t>指针。</w:t>
       </w:r>
     </w:p>
     <w:p>
@@ -2460,37 +2583,37 @@
           <w:sz w:val="19"/>
           <w:szCs w:val="19"/>
         </w:rPr>
-        <w:t xml:space="preserve">//s_invokeMainFun: </w:t>
-      </w:r>
-      <w:r>
-        <w:rPr>
-          <w:rFonts w:ascii="NSimSun" w:eastAsia="宋体" w:hAnsi="NSimSun" w:cs="NSimSun"/>
-          <w:color w:val="008000"/>
-          <w:kern w:val="0"/>
-          <w:sz w:val="19"/>
-          <w:szCs w:val="19"/>
-        </w:rPr>
-        <w:t>可以回调</w:t>
-      </w:r>
-      <w:r>
-        <w:rPr>
-          <w:rFonts w:ascii="NSimSun" w:eastAsia="宋体" w:hAnsi="NSimSun" w:cs="NSimSun"/>
-          <w:color w:val="008000"/>
-          <w:kern w:val="0"/>
-          <w:sz w:val="19"/>
-          <w:szCs w:val="19"/>
-        </w:rPr>
-        <w:t>NDD</w:t>
-      </w:r>
-      <w:r>
-        <w:rPr>
-          <w:rFonts w:ascii="NSimSun" w:eastAsia="宋体" w:hAnsi="NSimSun" w:cs="NSimSun"/>
-          <w:color w:val="008000"/>
-          <w:kern w:val="0"/>
-          <w:sz w:val="19"/>
-          <w:szCs w:val="19"/>
-        </w:rPr>
-        <w:t>主程序中的功能函数，比如创建新文件功能等，根据需要可实时扩展。</w:t>
+        <w:t>//</w:t>
+      </w:r>
+      <w:r>
+        <w:rPr>
+          <w:rFonts w:ascii="NSimSun" w:eastAsia="宋体" w:hAnsi="NSimSun" w:cs="NSimSun"/>
+          <w:color w:val="008000"/>
+          <w:kern w:val="0"/>
+          <w:sz w:val="19"/>
+          <w:szCs w:val="19"/>
+        </w:rPr>
+        <w:t>当有多个主窗口时，该</w:t>
+      </w:r>
+      <w:r>
+        <w:rPr>
+          <w:rFonts w:ascii="NSimSun" w:eastAsia="宋体" w:hAnsi="NSimSun" w:cs="NSimSun"/>
+          <w:color w:val="008000"/>
+          <w:kern w:val="0"/>
+          <w:sz w:val="19"/>
+          <w:szCs w:val="19"/>
+        </w:rPr>
+        <w:t>QWidget</w:t>
+      </w:r>
+      <w:r>
+        <w:rPr>
+          <w:rFonts w:ascii="NSimSun" w:eastAsia="宋体" w:hAnsi="NSimSun" w:cs="NSimSun"/>
+          <w:color w:val="008000"/>
+          <w:kern w:val="0"/>
+          <w:sz w:val="19"/>
+          <w:szCs w:val="19"/>
+        </w:rPr>
+        <w:t>表示其所需要操作的主窗口。</w:t>
       </w:r>
     </w:p>
     <w:p>
@@ -2515,67 +2638,37 @@
           <w:sz w:val="19"/>
           <w:szCs w:val="19"/>
         </w:rPr>
-        <w:t>//pProcData:</w:t>
-      </w:r>
-      <w:r>
-        <w:rPr>
-          <w:rFonts w:ascii="NSimSun" w:eastAsia="宋体" w:hAnsi="NSimSun" w:cs="NSimSun"/>
-          <w:color w:val="008000"/>
-          <w:kern w:val="0"/>
-          <w:sz w:val="19"/>
-          <w:szCs w:val="19"/>
-        </w:rPr>
-        <w:t>如果</w:t>
-      </w:r>
-      <w:r>
-        <w:rPr>
-          <w:rFonts w:ascii="NSimSun" w:eastAsia="宋体" w:hAnsi="NSimSun" w:cs="NSimSun"/>
-          <w:color w:val="008000"/>
-          <w:kern w:val="0"/>
-          <w:sz w:val="19"/>
-          <w:szCs w:val="19"/>
-        </w:rPr>
-        <w:t>pProcData-&gt;m_menuType = 0 ,</w:t>
-      </w:r>
-      <w:r>
-        <w:rPr>
-          <w:rFonts w:ascii="NSimSun" w:eastAsia="宋体" w:hAnsi="NSimSun" w:cs="NSimSun"/>
-          <w:color w:val="008000"/>
-          <w:kern w:val="0"/>
-          <w:sz w:val="19"/>
-          <w:szCs w:val="19"/>
-        </w:rPr>
-        <w:t>则该指针为空；如果</w:t>
-      </w:r>
-      <w:r>
-        <w:rPr>
-          <w:rFonts w:ascii="NSimSun" w:eastAsia="宋体" w:hAnsi="NSimSun" w:cs="NSimSun"/>
-          <w:color w:val="008000"/>
-          <w:kern w:val="0"/>
-          <w:sz w:val="19"/>
-          <w:szCs w:val="19"/>
-        </w:rPr>
-        <w:t>pProcData-&gt;m_menuType = 1</w:t>
-      </w:r>
-      <w:r>
-        <w:rPr>
-          <w:rFonts w:ascii="NSimSun" w:eastAsia="宋体" w:hAnsi="NSimSun" w:cs="NSimSun"/>
-          <w:color w:val="008000"/>
-          <w:kern w:val="0"/>
-          <w:sz w:val="19"/>
-          <w:szCs w:val="19"/>
-        </w:rPr>
-        <w:t>，则该指针有值。目前需要关心</w:t>
-      </w:r>
-      <w:r>
-        <w:rPr>
-          <w:rFonts w:ascii="NSimSun" w:eastAsia="宋体" w:hAnsi="NSimSun" w:cs="NSimSun"/>
-          <w:color w:val="008000"/>
-          <w:kern w:val="0"/>
-          <w:sz w:val="19"/>
-          <w:szCs w:val="19"/>
-        </w:rPr>
-        <w:t>s_procData.m_rootMenu</w:t>
+        <w:t xml:space="preserve">//s_invokeMainFun: </w:t>
+      </w:r>
+      <w:r>
+        <w:rPr>
+          <w:rFonts w:ascii="NSimSun" w:eastAsia="宋体" w:hAnsi="NSimSun" w:cs="NSimSun"/>
+          <w:color w:val="008000"/>
+          <w:kern w:val="0"/>
+          <w:sz w:val="19"/>
+          <w:szCs w:val="19"/>
+        </w:rPr>
+        <w:t>可以回调</w:t>
+      </w:r>
+      <w:r>
+        <w:rPr>
+          <w:rFonts w:ascii="NSimSun" w:eastAsia="宋体" w:hAnsi="NSimSun" w:cs="NSimSun"/>
+          <w:color w:val="008000"/>
+          <w:kern w:val="0"/>
+          <w:sz w:val="19"/>
+          <w:szCs w:val="19"/>
+        </w:rPr>
+        <w:t>NDD</w:t>
+      </w:r>
+      <w:r>
+        <w:rPr>
+          <w:rFonts w:ascii="NSimSun" w:eastAsia="宋体" w:hAnsi="NSimSun" w:cs="NSimSun"/>
+          <w:color w:val="008000"/>
+          <w:kern w:val="0"/>
+          <w:sz w:val="19"/>
+          <w:szCs w:val="19"/>
+        </w:rPr>
+        <w:t>主程序中的功能函数，比如创建新文件功能等，根据需要可实时扩展。</w:t>
       </w:r>
     </w:p>
     <w:p>
@@ -2600,17 +2693,67 @@
           <w:sz w:val="19"/>
           <w:szCs w:val="19"/>
         </w:rPr>
-        <w:t>//</w:t>
-      </w:r>
-      <w:r>
-        <w:rPr>
-          <w:rFonts w:ascii="NSimSun" w:eastAsia="宋体" w:hAnsi="NSimSun" w:cs="NSimSun"/>
-          <w:color w:val="008000"/>
-          <w:kern w:val="0"/>
-          <w:sz w:val="19"/>
-          <w:szCs w:val="19"/>
-        </w:rPr>
-        <w:t>开发者可以在该菜单下面，自行创建二级菜单</w:t>
+        <w:t>//pProcData:</w:t>
+      </w:r>
+      <w:r>
+        <w:rPr>
+          <w:rFonts w:ascii="NSimSun" w:eastAsia="宋体" w:hAnsi="NSimSun" w:cs="NSimSun"/>
+          <w:color w:val="008000"/>
+          <w:kern w:val="0"/>
+          <w:sz w:val="19"/>
+          <w:szCs w:val="19"/>
+        </w:rPr>
+        <w:t>如果</w:t>
+      </w:r>
+      <w:r>
+        <w:rPr>
+          <w:rFonts w:ascii="NSimSun" w:eastAsia="宋体" w:hAnsi="NSimSun" w:cs="NSimSun"/>
+          <w:color w:val="008000"/>
+          <w:kern w:val="0"/>
+          <w:sz w:val="19"/>
+          <w:szCs w:val="19"/>
+        </w:rPr>
+        <w:t>pProcData-&gt;m_menuType = 0 ,</w:t>
+      </w:r>
+      <w:r>
+        <w:rPr>
+          <w:rFonts w:ascii="NSimSun" w:eastAsia="宋体" w:hAnsi="NSimSun" w:cs="NSimSun"/>
+          <w:color w:val="008000"/>
+          <w:kern w:val="0"/>
+          <w:sz w:val="19"/>
+          <w:szCs w:val="19"/>
+        </w:rPr>
+        <w:t>则该指针为空；如果</w:t>
+      </w:r>
+      <w:r>
+        <w:rPr>
+          <w:rFonts w:ascii="NSimSun" w:eastAsia="宋体" w:hAnsi="NSimSun" w:cs="NSimSun"/>
+          <w:color w:val="008000"/>
+          <w:kern w:val="0"/>
+          <w:sz w:val="19"/>
+          <w:szCs w:val="19"/>
+        </w:rPr>
+        <w:t>pProcData-&gt;m_menuType = 1</w:t>
+      </w:r>
+      <w:r>
+        <w:rPr>
+          <w:rFonts w:ascii="NSimSun" w:eastAsia="宋体" w:hAnsi="NSimSun" w:cs="NSimSun"/>
+          <w:color w:val="008000"/>
+          <w:kern w:val="0"/>
+          <w:sz w:val="19"/>
+          <w:szCs w:val="19"/>
+        </w:rPr>
+        <w:t>，则该指针有值。目前需要关心</w:t>
+      </w:r>
+      <w:r>
+        <w:rPr>
+          <w:rFonts w:ascii="NSimSun" w:eastAsia="宋体" w:hAnsi="NSimSun" w:cs="NSimSun"/>
+          <w:color w:val="008000"/>
+          <w:kern w:val="0"/>
+          <w:sz w:val="19"/>
+          <w:szCs w:val="19"/>
+        </w:rPr>
+        <w:t>s_procData.m_rootMenu</w:t>
       </w:r>
     </w:p>
     <w:p>
@@ -2630,322 +2773,22 @@
       <w:r>
         <w:rPr>
           <w:rFonts w:ascii="NSimSun" w:eastAsia="宋体" w:hAnsi="NSimSun" w:cs="NSimSun"/>
-          <w:color w:val="0000FF"/>
-          <w:kern w:val="0"/>
-          <w:sz w:val="19"/>
-          <w:szCs w:val="19"/>
-        </w:rPr>
-        <w:t>int</w:t>
-      </w:r>
-      <w:r>
-        <w:rPr>
-          <w:rFonts w:ascii="NSimSun" w:eastAsia="宋体" w:hAnsi="NSimSun" w:cs="NSimSun"/>
-          <w:color w:val="000000"/>
-          <w:kern w:val="0"/>
-          <w:sz w:val="19"/>
-          <w:szCs w:val="19"/>
-        </w:rPr>
-        <w:t xml:space="preserve"> NDD_PROC_MAIN(</w:t>
-      </w:r>
-      <w:r>
-        <w:rPr>
-          <w:rFonts w:ascii="NSimSun" w:eastAsia="宋体" w:hAnsi="NSimSun" w:cs="NSimSun"/>
-          <w:color w:val="2B91AF"/>
-          <w:kern w:val="0"/>
-          <w:sz w:val="19"/>
-          <w:szCs w:val="19"/>
-        </w:rPr>
-        <w:t>QWidget</w:t>
-      </w:r>
-      <w:r>
-        <w:rPr>
-          <w:rFonts w:ascii="NSimSun" w:eastAsia="宋体" w:hAnsi="NSimSun" w:cs="NSimSun"/>
-          <w:color w:val="000000"/>
-          <w:kern w:val="0"/>
-          <w:sz w:val="19"/>
-          <w:szCs w:val="19"/>
-        </w:rPr>
-        <w:t xml:space="preserve">* </w:t>
-      </w:r>
-      <w:r>
-        <w:rPr>
-          <w:rFonts w:ascii="NSimSun" w:eastAsia="宋体" w:hAnsi="NSimSun" w:cs="NSimSun"/>
-          <w:color w:val="808080"/>
-          <w:kern w:val="0"/>
-          <w:sz w:val="19"/>
-          <w:szCs w:val="19"/>
-        </w:rPr>
-        <w:t>pNotepad</w:t>
-      </w:r>
-      <w:r>
-        <w:rPr>
-          <w:rFonts w:ascii="NSimSun" w:eastAsia="宋体" w:hAnsi="NSimSun" w:cs="NSimSun"/>
-          <w:color w:val="000000"/>
-          <w:kern w:val="0"/>
-          <w:sz w:val="19"/>
-          <w:szCs w:val="19"/>
-        </w:rPr>
-        <w:t xml:space="preserve">, </w:t>
-      </w:r>
-      <w:r>
-        <w:rPr>
-          <w:rFonts w:ascii="NSimSun" w:eastAsia="宋体" w:hAnsi="NSimSun" w:cs="NSimSun"/>
-          <w:color w:val="0000FF"/>
-          <w:kern w:val="0"/>
-          <w:sz w:val="19"/>
-          <w:szCs w:val="19"/>
-        </w:rPr>
-        <w:t>const</w:t>
-      </w:r>
-      <w:r>
-        <w:rPr>
-          <w:rFonts w:ascii="NSimSun" w:eastAsia="宋体" w:hAnsi="NSimSun" w:cs="NSimSun"/>
-          <w:color w:val="000000"/>
-          <w:kern w:val="0"/>
-          <w:sz w:val="19"/>
-          <w:szCs w:val="19"/>
-        </w:rPr>
-        <w:t xml:space="preserve"> </w:t>
-      </w:r>
-      <w:r>
-        <w:rPr>
-          <w:rFonts w:ascii="NSimSun" w:eastAsia="宋体" w:hAnsi="NSimSun" w:cs="NSimSun"/>
-          <w:color w:val="2B91AF"/>
-          <w:kern w:val="0"/>
-          <w:sz w:val="19"/>
-          <w:szCs w:val="19"/>
-        </w:rPr>
-        <w:t>QString</w:t>
-      </w:r>
-      <w:r>
-        <w:rPr>
-          <w:rFonts w:ascii="NSimSun" w:eastAsia="宋体" w:hAnsi="NSimSun" w:cs="NSimSun"/>
-          <w:color w:val="000000"/>
-          <w:kern w:val="0"/>
-          <w:sz w:val="19"/>
-          <w:szCs w:val="19"/>
-        </w:rPr>
-        <w:t xml:space="preserve"> &amp;</w:t>
-      </w:r>
-      <w:r>
-        <w:rPr>
-          <w:rFonts w:ascii="NSimSun" w:eastAsia="宋体" w:hAnsi="NSimSun" w:cs="NSimSun"/>
-          <w:color w:val="808080"/>
-          <w:kern w:val="0"/>
-          <w:sz w:val="19"/>
-          <w:szCs w:val="19"/>
-        </w:rPr>
-        <w:t>strFileName</w:t>
-      </w:r>
-      <w:r>
-        <w:rPr>
-          <w:rFonts w:ascii="NSimSun" w:eastAsia="宋体" w:hAnsi="NSimSun" w:cs="NSimSun"/>
-          <w:color w:val="000000"/>
-          <w:kern w:val="0"/>
-          <w:sz w:val="19"/>
-          <w:szCs w:val="19"/>
-        </w:rPr>
-        <w:t>, std::</w:t>
-      </w:r>
-      <w:r>
-        <w:rPr>
-          <w:rFonts w:ascii="NSimSun" w:eastAsia="宋体" w:hAnsi="NSimSun" w:cs="NSimSun"/>
-          <w:color w:val="2B91AF"/>
-          <w:kern w:val="0"/>
-          <w:sz w:val="19"/>
-          <w:szCs w:val="19"/>
-        </w:rPr>
-        <w:t>function</w:t>
-      </w:r>
-      <w:r>
-        <w:rPr>
-          <w:rFonts w:ascii="NSimSun" w:eastAsia="宋体" w:hAnsi="NSimSun" w:cs="NSimSun"/>
-          <w:color w:val="000000"/>
-          <w:kern w:val="0"/>
-          <w:sz w:val="19"/>
-          <w:szCs w:val="19"/>
-        </w:rPr>
-        <w:t>&lt;</w:t>
-      </w:r>
-      <w:r>
-        <w:rPr>
-          <w:rFonts w:ascii="NSimSun" w:eastAsia="宋体" w:hAnsi="NSimSun" w:cs="NSimSun"/>
-          <w:color w:val="2B91AF"/>
-          <w:kern w:val="0"/>
-          <w:sz w:val="19"/>
-          <w:szCs w:val="19"/>
-        </w:rPr>
-        <w:t>QsciScintilla</w:t>
-      </w:r>
-      <w:r>
-        <w:rPr>
-          <w:rFonts w:ascii="NSimSun" w:eastAsia="宋体" w:hAnsi="NSimSun" w:cs="NSimSun"/>
-          <w:color w:val="000000"/>
-          <w:kern w:val="0"/>
-          <w:sz w:val="19"/>
-          <w:szCs w:val="19"/>
-        </w:rPr>
-        <w:t>*()&gt;</w:t>
-      </w:r>
-      <w:r>
-        <w:rPr>
-          <w:rFonts w:ascii="NSimSun" w:eastAsia="宋体" w:hAnsi="NSimSun" w:cs="NSimSun"/>
-          <w:color w:val="808080"/>
-          <w:kern w:val="0"/>
-          <w:sz w:val="19"/>
-          <w:szCs w:val="19"/>
-        </w:rPr>
-        <w:t>getCurEdit</w:t>
-      </w:r>
-      <w:r>
-        <w:rPr>
-          <w:rFonts w:ascii="NSimSun" w:eastAsia="宋体" w:hAnsi="NSimSun" w:cs="NSimSun"/>
-          <w:color w:val="000000"/>
-          <w:kern w:val="0"/>
-          <w:sz w:val="19"/>
-          <w:szCs w:val="19"/>
-        </w:rPr>
-        <w:t>, std::</w:t>
-      </w:r>
-      <w:r>
-        <w:rPr>
-          <w:rFonts w:ascii="NSimSun" w:eastAsia="宋体" w:hAnsi="NSimSun" w:cs="NSimSun"/>
-          <w:color w:val="2B91AF"/>
-          <w:kern w:val="0"/>
-          <w:sz w:val="19"/>
-          <w:szCs w:val="19"/>
-        </w:rPr>
-        <w:t>function</w:t>
-      </w:r>
-      <w:r>
-        <w:rPr>
-          <w:rFonts w:ascii="NSimSun" w:eastAsia="宋体" w:hAnsi="NSimSun" w:cs="NSimSun"/>
-          <w:color w:val="000000"/>
-          <w:kern w:val="0"/>
-          <w:sz w:val="19"/>
-          <w:szCs w:val="19"/>
-        </w:rPr>
-        <w:t>&lt;</w:t>
-      </w:r>
-      <w:r>
-        <w:rPr>
-          <w:rFonts w:ascii="NSimSun" w:eastAsia="宋体" w:hAnsi="NSimSun" w:cs="NSimSun"/>
-          <w:color w:val="0000FF"/>
-          <w:kern w:val="0"/>
-          <w:sz w:val="19"/>
-          <w:szCs w:val="19"/>
-        </w:rPr>
-        <w:t>bool</w:t>
-      </w:r>
-      <w:r>
-        <w:rPr>
-          <w:rFonts w:ascii="NSimSun" w:eastAsia="宋体" w:hAnsi="NSimSun" w:cs="NSimSun"/>
-          <w:color w:val="000000"/>
-          <w:kern w:val="0"/>
-          <w:sz w:val="19"/>
-          <w:szCs w:val="19"/>
-        </w:rPr>
-        <w:t>(</w:t>
-      </w:r>
-      <w:r>
-        <w:rPr>
-          <w:rFonts w:ascii="NSimSun" w:eastAsia="宋体" w:hAnsi="NSimSun" w:cs="NSimSun"/>
-          <w:color w:val="0000FF"/>
-          <w:kern w:val="0"/>
-          <w:sz w:val="19"/>
-          <w:szCs w:val="19"/>
-        </w:rPr>
-        <w:t>int</w:t>
-      </w:r>
-      <w:r>
-        <w:rPr>
-          <w:rFonts w:ascii="NSimSun" w:eastAsia="宋体" w:hAnsi="NSimSun" w:cs="NSimSun"/>
-          <w:color w:val="000000"/>
-          <w:kern w:val="0"/>
-          <w:sz w:val="19"/>
-          <w:szCs w:val="19"/>
-        </w:rPr>
-        <w:t xml:space="preserve">, </w:t>
-      </w:r>
-      <w:r>
-        <w:rPr>
-          <w:rFonts w:ascii="NSimSun" w:eastAsia="宋体" w:hAnsi="NSimSun" w:cs="NSimSun"/>
-          <w:color w:val="0000FF"/>
-          <w:kern w:val="0"/>
-          <w:sz w:val="19"/>
-          <w:szCs w:val="19"/>
-        </w:rPr>
-        <w:t>void</w:t>
-      </w:r>
-      <w:r>
-        <w:rPr>
-          <w:rFonts w:ascii="NSimSun" w:eastAsia="宋体" w:hAnsi="NSimSun" w:cs="NSimSun"/>
-          <w:color w:val="000000"/>
-          <w:kern w:val="0"/>
-          <w:sz w:val="19"/>
-          <w:szCs w:val="19"/>
-        </w:rPr>
-        <w:t xml:space="preserve">*)&gt; </w:t>
-      </w:r>
-      <w:r>
-        <w:rPr>
-          <w:rFonts w:ascii="NSimSun" w:eastAsia="宋体" w:hAnsi="NSimSun" w:cs="NSimSun"/>
-          <w:color w:val="808080"/>
-          <w:kern w:val="0"/>
-          <w:sz w:val="19"/>
-          <w:szCs w:val="19"/>
-        </w:rPr>
-        <w:t>pluginCallBack</w:t>
-      </w:r>
-      <w:r>
-        <w:rPr>
-          <w:rFonts w:ascii="NSimSun" w:eastAsia="宋体" w:hAnsi="NSimSun" w:cs="NSimSun"/>
-          <w:color w:val="000000"/>
-          <w:kern w:val="0"/>
-          <w:sz w:val="19"/>
-          <w:szCs w:val="19"/>
-        </w:rPr>
-        <w:t xml:space="preserve">, </w:t>
-      </w:r>
-      <w:r>
-        <w:rPr>
-          <w:rFonts w:ascii="NSimSun" w:eastAsia="宋体" w:hAnsi="NSimSun" w:cs="NSimSun"/>
-          <w:color w:val="2B91AF"/>
-          <w:kern w:val="0"/>
-          <w:sz w:val="19"/>
-          <w:szCs w:val="19"/>
-        </w:rPr>
-        <w:t>NDD_PROC_DATA</w:t>
-      </w:r>
-      <w:r>
-        <w:rPr>
-          <w:rFonts w:ascii="NSimSun" w:eastAsia="宋体" w:hAnsi="NSimSun" w:cs="NSimSun"/>
-          <w:color w:val="000000"/>
-          <w:kern w:val="0"/>
-          <w:sz w:val="19"/>
-          <w:szCs w:val="19"/>
-        </w:rPr>
-        <w:t xml:space="preserve">* </w:t>
-      </w:r>
-      <w:r>
-        <w:rPr>
-          <w:rFonts w:ascii="NSimSun" w:eastAsia="宋体" w:hAnsi="NSimSun" w:cs="NSimSun"/>
-          <w:color w:val="808080"/>
-          <w:kern w:val="0"/>
-          <w:sz w:val="19"/>
-          <w:szCs w:val="19"/>
-        </w:rPr>
-        <w:t>pProcData</w:t>
-      </w:r>
-      <w:r>
-        <w:rPr>
-          <w:rFonts w:ascii="NSimSun" w:eastAsia="宋体" w:hAnsi="NSimSun" w:cs="NSimSun"/>
-          <w:color w:val="000000"/>
-          <w:kern w:val="0"/>
-          <w:sz w:val="19"/>
-          <w:szCs w:val="19"/>
-        </w:rPr>
-        <w:t>)</w:t>
+          <w:color w:val="008000"/>
+          <w:kern w:val="0"/>
+          <w:sz w:val="19"/>
+          <w:szCs w:val="19"/>
+        </w:rPr>
+        <w:t>//</w:t>
+      </w:r>
+      <w:r>
+        <w:rPr>
+          <w:rFonts w:ascii="NSimSun" w:eastAsia="宋体" w:hAnsi="NSimSun" w:cs="NSimSun"/>
+          <w:color w:val="008000"/>
+          <w:kern w:val="0"/>
+          <w:sz w:val="19"/>
+          <w:szCs w:val="19"/>
+        </w:rPr>
+        <w:t>开发者可以在该菜单下面，自行创建二级菜单</w:t>
       </w:r>
     </w:p>
     <w:p>
@@ -2955,22 +2798,372 @@
         <w:adjustRightInd w:val="0"/>
         <w:jc w:val="left"/>
         <w:rPr>
-          <w:rFonts w:ascii="新宋体" w:eastAsia="宋体" w:hAnsi="新宋体" w:cs="新宋体"/>
-          <w:color w:val="000000"/>
-          <w:kern w:val="0"/>
-          <w:sz w:val="19"/>
-          <w:szCs w:val="19"/>
-        </w:rPr>
-      </w:pPr>
-      <w:r>
-        <w:rPr>
-          <w:rFonts w:ascii="新宋体" w:eastAsia="宋体" w:hAnsi="新宋体" w:cs="新宋体"/>
-          <w:color w:val="000000"/>
-          <w:kern w:val="0"/>
-          <w:sz w:val="19"/>
-          <w:szCs w:val="19"/>
-        </w:rPr>
-        <w:t>{</w:t>
+          <w:rFonts w:ascii="NSimSun" w:eastAsia="宋体" w:hAnsi="NSimSun" w:cs="NSimSun"/>
+          <w:color w:val="000000"/>
+          <w:kern w:val="0"/>
+          <w:sz w:val="19"/>
+          <w:szCs w:val="19"/>
+        </w:rPr>
+      </w:pPr>
+      <w:r>
+        <w:rPr>
+          <w:rFonts w:ascii="NSimSun" w:eastAsia="宋体" w:hAnsi="NSimSun" w:cs="NSimSun"/>
+          <w:color w:val="0000FF"/>
+          <w:kern w:val="0"/>
+          <w:sz w:val="19"/>
+          <w:szCs w:val="19"/>
+        </w:rPr>
+        <w:t>int</w:t>
+      </w:r>
+      <w:r>
+        <w:rPr>
+          <w:rFonts w:ascii="NSimSun" w:eastAsia="宋体" w:hAnsi="NSimSun" w:cs="NSimSun"/>
+          <w:color w:val="000000"/>
+          <w:kern w:val="0"/>
+          <w:sz w:val="19"/>
+          <w:szCs w:val="19"/>
+        </w:rPr>
+        <w:t xml:space="preserve"> NDD_PROC_MAIN(</w:t>
+      </w:r>
+      <w:r>
+        <w:rPr>
+          <w:rFonts w:ascii="NSimSun" w:eastAsia="宋体" w:hAnsi="NSimSun" w:cs="NSimSun"/>
+          <w:color w:val="2B91AF"/>
+          <w:kern w:val="0"/>
+          <w:sz w:val="19"/>
+          <w:szCs w:val="19"/>
+        </w:rPr>
+        <w:t>QWidget</w:t>
+      </w:r>
+      <w:r>
+        <w:rPr>
+          <w:rFonts w:ascii="NSimSun" w:eastAsia="宋体" w:hAnsi="NSimSun" w:cs="NSimSun"/>
+          <w:color w:val="000000"/>
+          <w:kern w:val="0"/>
+          <w:sz w:val="19"/>
+          <w:szCs w:val="19"/>
+        </w:rPr>
+        <w:t xml:space="preserve">* </w:t>
+      </w:r>
+      <w:r>
+        <w:rPr>
+          <w:rFonts w:ascii="NSimSun" w:eastAsia="宋体" w:hAnsi="NSimSun" w:cs="NSimSun"/>
+          <w:color w:val="808080"/>
+          <w:kern w:val="0"/>
+          <w:sz w:val="19"/>
+          <w:szCs w:val="19"/>
+        </w:rPr>
+        <w:t>pNotepad</w:t>
+      </w:r>
+      <w:r>
+        <w:rPr>
+          <w:rFonts w:ascii="NSimSun" w:eastAsia="宋体" w:hAnsi="NSimSun" w:cs="NSimSun"/>
+          <w:color w:val="000000"/>
+          <w:kern w:val="0"/>
+          <w:sz w:val="19"/>
+          <w:szCs w:val="19"/>
+        </w:rPr>
+        <w:t xml:space="preserve">, </w:t>
+      </w:r>
+      <w:r>
+        <w:rPr>
+          <w:rFonts w:ascii="NSimSun" w:eastAsia="宋体" w:hAnsi="NSimSun" w:cs="NSimSun"/>
+          <w:color w:val="0000FF"/>
+          <w:kern w:val="0"/>
+          <w:sz w:val="19"/>
+          <w:szCs w:val="19"/>
+        </w:rPr>
+        <w:t>const</w:t>
+      </w:r>
+      <w:r>
+        <w:rPr>
+          <w:rFonts w:ascii="NSimSun" w:eastAsia="宋体" w:hAnsi="NSimSun" w:cs="NSimSun"/>
+          <w:color w:val="000000"/>
+          <w:kern w:val="0"/>
+          <w:sz w:val="19"/>
+          <w:szCs w:val="19"/>
+        </w:rPr>
+        <w:t xml:space="preserve"> </w:t>
+      </w:r>
+      <w:r>
+        <w:rPr>
+          <w:rFonts w:ascii="NSimSun" w:eastAsia="宋体" w:hAnsi="NSimSun" w:cs="NSimSun"/>
+          <w:color w:val="2B91AF"/>
+          <w:kern w:val="0"/>
+          <w:sz w:val="19"/>
+          <w:szCs w:val="19"/>
+        </w:rPr>
+        <w:t>QString</w:t>
+      </w:r>
+      <w:r>
+        <w:rPr>
+          <w:rFonts w:ascii="NSimSun" w:eastAsia="宋体" w:hAnsi="NSimSun" w:cs="NSimSun"/>
+          <w:color w:val="000000"/>
+          <w:kern w:val="0"/>
+          <w:sz w:val="19"/>
+          <w:szCs w:val="19"/>
+        </w:rPr>
+        <w:t xml:space="preserve"> &amp;</w:t>
+      </w:r>
+      <w:r>
+        <w:rPr>
+          <w:rFonts w:ascii="NSimSun" w:eastAsia="宋体" w:hAnsi="NSimSun" w:cs="NSimSun"/>
+          <w:color w:val="808080"/>
+          <w:kern w:val="0"/>
+          <w:sz w:val="19"/>
+          <w:szCs w:val="19"/>
+        </w:rPr>
+        <w:t>strFileName</w:t>
+      </w:r>
+      <w:r>
+        <w:rPr>
+          <w:rFonts w:ascii="NSimSun" w:eastAsia="宋体" w:hAnsi="NSimSun" w:cs="NSimSun"/>
+          <w:color w:val="000000"/>
+          <w:kern w:val="0"/>
+          <w:sz w:val="19"/>
+          <w:szCs w:val="19"/>
+        </w:rPr>
+        <w:t>, std::</w:t>
+      </w:r>
+      <w:r>
+        <w:rPr>
+          <w:rFonts w:ascii="NSimSun" w:eastAsia="宋体" w:hAnsi="NSimSun" w:cs="NSimSun"/>
+          <w:color w:val="2B91AF"/>
+          <w:kern w:val="0"/>
+          <w:sz w:val="19"/>
+          <w:szCs w:val="19"/>
+        </w:rPr>
+        <w:t>function</w:t>
+      </w:r>
+      <w:r>
+        <w:rPr>
+          <w:rFonts w:ascii="NSimSun" w:eastAsia="宋体" w:hAnsi="NSimSun" w:cs="NSimSun"/>
+          <w:color w:val="000000"/>
+          <w:kern w:val="0"/>
+          <w:sz w:val="19"/>
+          <w:szCs w:val="19"/>
+        </w:rPr>
+        <w:t>&lt;</w:t>
+      </w:r>
+      <w:r>
+        <w:rPr>
+          <w:rFonts w:ascii="NSimSun" w:eastAsia="宋体" w:hAnsi="NSimSun" w:cs="NSimSun"/>
+          <w:color w:val="2B91AF"/>
+          <w:kern w:val="0"/>
+          <w:sz w:val="19"/>
+          <w:szCs w:val="19"/>
+        </w:rPr>
+        <w:t>QsciScintilla</w:t>
+      </w:r>
+      <w:r>
+        <w:rPr>
+          <w:rFonts w:ascii="NSimSun" w:eastAsia="宋体" w:hAnsi="NSimSun" w:cs="NSimSun"/>
+          <w:color w:val="000000"/>
+          <w:kern w:val="0"/>
+          <w:sz w:val="19"/>
+          <w:szCs w:val="19"/>
+        </w:rPr>
+        <w:t>*(</w:t>
+      </w:r>
+      <w:r>
+        <w:rPr>
+          <w:rFonts w:ascii="NSimSun" w:eastAsia="宋体" w:hAnsi="NSimSun" w:cs="NSimSun"/>
+          <w:color w:val="2B91AF"/>
+          <w:kern w:val="0"/>
+          <w:sz w:val="19"/>
+          <w:szCs w:val="19"/>
+        </w:rPr>
+        <w:t>QWidget</w:t>
+      </w:r>
+      <w:r>
+        <w:rPr>
+          <w:rFonts w:ascii="NSimSun" w:eastAsia="宋体" w:hAnsi="NSimSun" w:cs="NSimSun"/>
+          <w:color w:val="000000"/>
+          <w:kern w:val="0"/>
+          <w:sz w:val="19"/>
+          <w:szCs w:val="19"/>
+        </w:rPr>
+        <w:t>*)&gt;</w:t>
+      </w:r>
+      <w:r>
+        <w:rPr>
+          <w:rFonts w:ascii="NSimSun" w:eastAsia="宋体" w:hAnsi="NSimSun" w:cs="NSimSun"/>
+          <w:color w:val="808080"/>
+          <w:kern w:val="0"/>
+          <w:sz w:val="19"/>
+          <w:szCs w:val="19"/>
+        </w:rPr>
+        <w:t>getCurEdit</w:t>
+      </w:r>
+      <w:r>
+        <w:rPr>
+          <w:rFonts w:ascii="NSimSun" w:eastAsia="宋体" w:hAnsi="NSimSun" w:cs="NSimSun"/>
+          <w:color w:val="000000"/>
+          <w:kern w:val="0"/>
+          <w:sz w:val="19"/>
+          <w:szCs w:val="19"/>
+        </w:rPr>
+        <w:t>, std::</w:t>
+      </w:r>
+      <w:r>
+        <w:rPr>
+          <w:rFonts w:ascii="NSimSun" w:eastAsia="宋体" w:hAnsi="NSimSun" w:cs="NSimSun"/>
+          <w:color w:val="2B91AF"/>
+          <w:kern w:val="0"/>
+          <w:sz w:val="19"/>
+          <w:szCs w:val="19"/>
+        </w:rPr>
+        <w:t>function</w:t>
+      </w:r>
+      <w:r>
+        <w:rPr>
+          <w:rFonts w:ascii="NSimSun" w:eastAsia="宋体" w:hAnsi="NSimSun" w:cs="NSimSun"/>
+          <w:color w:val="000000"/>
+          <w:kern w:val="0"/>
+          <w:sz w:val="19"/>
+          <w:szCs w:val="19"/>
+        </w:rPr>
+        <w:t>&lt;</w:t>
+      </w:r>
+      <w:r>
+        <w:rPr>
+          <w:rFonts w:ascii="NSimSun" w:eastAsia="宋体" w:hAnsi="NSimSun" w:cs="NSimSun"/>
+          <w:color w:val="0000FF"/>
+          <w:kern w:val="0"/>
+          <w:sz w:val="19"/>
+          <w:szCs w:val="19"/>
+        </w:rPr>
+        <w:t>bool</w:t>
+      </w:r>
+      <w:r>
+        <w:rPr>
+          <w:rFonts w:ascii="NSimSun" w:eastAsia="宋体" w:hAnsi="NSimSun" w:cs="NSimSun"/>
+          <w:color w:val="000000"/>
+          <w:kern w:val="0"/>
+          <w:sz w:val="19"/>
+          <w:szCs w:val="19"/>
+        </w:rPr>
+        <w:t>(</w:t>
+      </w:r>
+      <w:r>
+        <w:rPr>
+          <w:rFonts w:ascii="NSimSun" w:eastAsia="宋体" w:hAnsi="NSimSun" w:cs="NSimSun"/>
+          <w:color w:val="2B91AF"/>
+          <w:kern w:val="0"/>
+          <w:sz w:val="19"/>
+          <w:szCs w:val="19"/>
+        </w:rPr>
+        <w:t>QWidget</w:t>
+      </w:r>
+      <w:r>
+        <w:rPr>
+          <w:rFonts w:ascii="NSimSun" w:eastAsia="宋体" w:hAnsi="NSimSun" w:cs="NSimSun"/>
+          <w:color w:val="000000"/>
+          <w:kern w:val="0"/>
+          <w:sz w:val="19"/>
+          <w:szCs w:val="19"/>
+        </w:rPr>
+        <w:t xml:space="preserve">*, </w:t>
+      </w:r>
+      <w:r>
+        <w:rPr>
+          <w:rFonts w:ascii="NSimSun" w:eastAsia="宋体" w:hAnsi="NSimSun" w:cs="NSimSun"/>
+          <w:color w:val="0000FF"/>
+          <w:kern w:val="0"/>
+          <w:sz w:val="19"/>
+          <w:szCs w:val="19"/>
+        </w:rPr>
+        <w:t>int</w:t>
+      </w:r>
+      <w:r>
+        <w:rPr>
+          <w:rFonts w:ascii="NSimSun" w:eastAsia="宋体" w:hAnsi="NSimSun" w:cs="NSimSun"/>
+          <w:color w:val="000000"/>
+          <w:kern w:val="0"/>
+          <w:sz w:val="19"/>
+          <w:szCs w:val="19"/>
+        </w:rPr>
+        <w:t xml:space="preserve">, </w:t>
+      </w:r>
+      <w:r>
+        <w:rPr>
+          <w:rFonts w:ascii="NSimSun" w:eastAsia="宋体" w:hAnsi="NSimSun" w:cs="NSimSun"/>
+          <w:color w:val="0000FF"/>
+          <w:kern w:val="0"/>
+          <w:sz w:val="19"/>
+          <w:szCs w:val="19"/>
+        </w:rPr>
+        <w:t>void</w:t>
+      </w:r>
+      <w:r>
+        <w:rPr>
+          <w:rFonts w:ascii="NSimSun" w:eastAsia="宋体" w:hAnsi="NSimSun" w:cs="NSimSun"/>
+          <w:color w:val="000000"/>
+          <w:kern w:val="0"/>
+          <w:sz w:val="19"/>
+          <w:szCs w:val="19"/>
+        </w:rPr>
+        <w:t xml:space="preserve">*)&gt; </w:t>
+      </w:r>
+      <w:r>
+        <w:rPr>
+          <w:rFonts w:ascii="NSimSun" w:eastAsia="宋体" w:hAnsi="NSimSun" w:cs="NSimSun"/>
+          <w:color w:val="808080"/>
+          <w:kern w:val="0"/>
+          <w:sz w:val="19"/>
+          <w:szCs w:val="19"/>
+        </w:rPr>
+        <w:t>pluginCallBack</w:t>
+      </w:r>
+      <w:r>
+        <w:rPr>
+          <w:rFonts w:ascii="NSimSun" w:eastAsia="宋体" w:hAnsi="NSimSun" w:cs="NSimSun"/>
+          <w:color w:val="000000"/>
+          <w:kern w:val="0"/>
+          <w:sz w:val="19"/>
+          <w:szCs w:val="19"/>
+        </w:rPr>
+        <w:t xml:space="preserve">, </w:t>
+      </w:r>
+      <w:r>
+        <w:rPr>
+          <w:rFonts w:ascii="NSimSun" w:eastAsia="宋体" w:hAnsi="NSimSun" w:cs="NSimSun"/>
+          <w:color w:val="2B91AF"/>
+          <w:kern w:val="0"/>
+          <w:sz w:val="19"/>
+          <w:szCs w:val="19"/>
+        </w:rPr>
+        <w:t>NDD_PROC_DATA</w:t>
+      </w:r>
+      <w:r>
+        <w:rPr>
+          <w:rFonts w:ascii="NSimSun" w:eastAsia="宋体" w:hAnsi="NSimSun" w:cs="NSimSun"/>
+          <w:color w:val="000000"/>
+          <w:kern w:val="0"/>
+          <w:sz w:val="19"/>
+          <w:szCs w:val="19"/>
+        </w:rPr>
+        <w:t xml:space="preserve">* </w:t>
+      </w:r>
+      <w:r>
+        <w:rPr>
+          <w:rFonts w:ascii="NSimSun" w:eastAsia="宋体" w:hAnsi="NSimSun" w:cs="NSimSun"/>
+          <w:color w:val="808080"/>
+          <w:kern w:val="0"/>
+          <w:sz w:val="19"/>
+          <w:szCs w:val="19"/>
+        </w:rPr>
+        <w:t>pProcData</w:t>
+      </w:r>
+      <w:r>
+        <w:rPr>
+          <w:rFonts w:ascii="NSimSun" w:eastAsia="宋体" w:hAnsi="NSimSun" w:cs="NSimSun"/>
+          <w:color w:val="000000"/>
+          <w:kern w:val="0"/>
+          <w:sz w:val="19"/>
+          <w:szCs w:val="19"/>
+        </w:rPr>
+        <w:t>)</w:t>
       </w:r>
     </w:p>
     <w:p>
@@ -2980,57 +3173,63 @@
         <w:adjustRightInd w:val="0"/>
         <w:jc w:val="left"/>
         <w:rPr>
-          <w:rFonts w:ascii="NSimSun" w:eastAsia="宋体" w:hAnsi="NSimSun" w:cs="NSimSun"/>
-          <w:color w:val="808080"/>
-          <w:kern w:val="0"/>
-          <w:sz w:val="19"/>
-          <w:szCs w:val="19"/>
-        </w:rPr>
-      </w:pPr>
-      <w:r>
-        <w:rPr>
           <w:rFonts w:ascii="新宋体" w:eastAsia="宋体" w:hAnsi="新宋体" w:cs="新宋体" w:hint="eastAsia"/>
           <w:color w:val="000000"/>
           <w:kern w:val="0"/>
           <w:sz w:val="19"/>
           <w:szCs w:val="19"/>
         </w:rPr>
-        <w:t>//</w:t>
-      </w:r>
-      <w:r>
-        <w:rPr>
-          <w:rFonts w:ascii="新宋体" w:eastAsia="宋体" w:hAnsi="新宋体" w:cs="新宋体" w:hint="eastAsia"/>
-          <w:color w:val="000000"/>
-          <w:kern w:val="0"/>
-          <w:sz w:val="19"/>
-          <w:szCs w:val="19"/>
-        </w:rPr>
-        <w:t>对于不需要创建二级菜单的例子，</w:t>
-      </w:r>
-      <w:r>
-        <w:rPr>
-          <w:rFonts w:ascii="NSimSun" w:eastAsia="宋体" w:hAnsi="NSimSun" w:cs="NSimSun"/>
-          <w:color w:val="808080"/>
-          <w:kern w:val="0"/>
-          <w:sz w:val="19"/>
-          <w:szCs w:val="19"/>
-        </w:rPr>
-        <w:t>pProcData</w:t>
-      </w:r>
-      <w:r>
-        <w:rPr>
-          <w:rFonts w:ascii="NSimSun" w:eastAsia="宋体" w:hAnsi="NSimSun" w:cs="NSimSun"/>
-          <w:color w:val="808080"/>
-          <w:kern w:val="0"/>
-          <w:sz w:val="19"/>
-          <w:szCs w:val="19"/>
-        </w:rPr>
-        <w:t>总是</w:t>
-      </w:r>
-      <w:r>
-        <w:rPr>
-          <w:rFonts w:ascii="NSimSun" w:eastAsia="宋体" w:hAnsi="NSimSun" w:cs="NSimSun" w:hint="eastAsia"/>
-          <w:color w:val="808080"/>
+      </w:pPr>
+      <w:r>
+        <w:rPr>
+          <w:rFonts w:ascii="新宋体" w:eastAsia="宋体" w:hAnsi="新宋体" w:cs="新宋体"/>
+          <w:color w:val="000000"/>
+          <w:kern w:val="0"/>
+          <w:sz w:val="19"/>
+          <w:szCs w:val="19"/>
+        </w:rPr>
+        <w:t>{</w:t>
+      </w:r>
+    </w:p>
+    <w:p>
+      <w:pPr>
+        <w:autoSpaceDE w:val="0"/>
+        <w:autoSpaceDN w:val="0"/>
+        <w:adjustRightInd w:val="0"/>
+        <w:ind w:firstLine="420"/>
+        <w:jc w:val="left"/>
+        <w:rPr>
+          <w:rFonts w:ascii="NSimSun" w:eastAsia="宋体" w:hAnsi="NSimSun" w:cs="NSimSun"/>
+          <w:color w:val="000000"/>
+          <w:kern w:val="0"/>
+          <w:sz w:val="19"/>
+          <w:szCs w:val="19"/>
+        </w:rPr>
+      </w:pPr>
+      <w:r>
+        <w:rPr>
+          <w:rFonts w:ascii="NSimSun" w:eastAsia="宋体" w:hAnsi="NSimSun" w:cs="NSimSun"/>
+          <w:color w:val="2B91AF"/>
+          <w:kern w:val="0"/>
+          <w:sz w:val="19"/>
+          <w:szCs w:val="19"/>
+        </w:rPr>
+        <w:t>InstanceObj</w:t>
+      </w:r>
+      <w:r>
+        <w:rPr>
+          <w:rFonts w:ascii="NSimSun" w:eastAsia="宋体" w:hAnsi="NSimSun" w:cs="NSimSun"/>
+          <w:color w:val="000000"/>
+          <w:kern w:val="0"/>
+          <w:sz w:val="19"/>
+          <w:szCs w:val="19"/>
+        </w:rPr>
+        <w:t xml:space="preserve">* pInstanse = </w:t>
+      </w:r>
+      <w:r>
+        <w:rPr>
+          <w:rFonts w:ascii="NSimSun" w:eastAsia="宋体" w:hAnsi="NSimSun" w:cs="NSimSun"/>
+          <w:color w:val="0000FF"/>
           <w:kern w:val="0"/>
           <w:sz w:val="19"/>
           <w:szCs w:val="19"/>
@@ -3039,13 +3238,13 @@
       </w:r>
       <w:r>
         <w:rPr>
-          <w:rFonts w:ascii="NSimSun" w:eastAsia="宋体" w:hAnsi="NSimSun" w:cs="NSimSun" w:hint="eastAsia"/>
-          <w:color w:val="808080"/>
-          <w:kern w:val="0"/>
-          <w:sz w:val="19"/>
-          <w:szCs w:val="19"/>
-        </w:rPr>
-        <w:t>。</w:t>
+          <w:rFonts w:ascii="NSimSun" w:eastAsia="宋体" w:hAnsi="NSimSun" w:cs="NSimSun"/>
+          <w:color w:val="000000"/>
+          <w:kern w:val="0"/>
+          <w:sz w:val="19"/>
+          <w:szCs w:val="19"/>
+        </w:rPr>
+        <w:t>;</w:t>
       </w:r>
     </w:p>
     <w:p>
@@ -3055,253 +3254,13 @@
         <w:adjustRightInd w:val="0"/>
         <w:jc w:val="left"/>
         <w:rPr>
-          <w:rFonts w:ascii="新宋体" w:eastAsia="宋体" w:hAnsi="新宋体" w:cs="新宋体"/>
-          <w:color w:val="000000"/>
-          <w:kern w:val="0"/>
-          <w:sz w:val="19"/>
-          <w:szCs w:val="19"/>
-        </w:rPr>
-      </w:pPr>
-      <w:r>
-        <w:rPr>
-          <w:rFonts w:ascii="NSimSun" w:eastAsia="宋体" w:hAnsi="NSimSun" w:cs="NSimSun" w:hint="eastAsia"/>
-          <w:color w:val="808080"/>
-          <w:kern w:val="0"/>
-          <w:sz w:val="19"/>
-          <w:szCs w:val="19"/>
-        </w:rPr>
-        <w:t>//</w:t>
-      </w:r>
-      <w:r>
-        <w:rPr>
-          <w:rFonts w:ascii="NSimSun" w:eastAsia="宋体" w:hAnsi="NSimSun" w:cs="NSimSun" w:hint="eastAsia"/>
-          <w:color w:val="808080"/>
-          <w:kern w:val="0"/>
-          <w:sz w:val="19"/>
-          <w:szCs w:val="19"/>
-        </w:rPr>
-        <w:t>该函数每次点击插件菜单时，都会被执行。</w:t>
-      </w:r>
-    </w:p>
-    <w:p>
-      <w:pPr>
-        <w:autoSpaceDE w:val="0"/>
-        <w:autoSpaceDN w:val="0"/>
-        <w:adjustRightInd w:val="0"/>
-        <w:ind w:leftChars="200" w:left="420"/>
-        <w:jc w:val="left"/>
-        <w:rPr>
-          <w:rFonts w:ascii="NSimSun" w:eastAsia="宋体" w:hAnsi="NSimSun" w:cs="NSimSun"/>
-          <w:color w:val="000000"/>
-          <w:kern w:val="0"/>
-          <w:sz w:val="19"/>
-          <w:szCs w:val="19"/>
-        </w:rPr>
-      </w:pPr>
-      <w:r>
-        <w:rPr>
-          <w:rFonts w:ascii="NSimSun" w:eastAsia="宋体" w:hAnsi="NSimSun" w:cs="NSimSun"/>
-          <w:color w:val="2B91AF"/>
-          <w:kern w:val="0"/>
-          <w:sz w:val="19"/>
-          <w:szCs w:val="19"/>
-        </w:rPr>
-        <w:t>QsciScintilla</w:t>
-      </w:r>
-      <w:r>
-        <w:rPr>
-          <w:rFonts w:ascii="NSimSun" w:eastAsia="宋体" w:hAnsi="NSimSun" w:cs="NSimSun"/>
-          <w:color w:val="000000"/>
-          <w:kern w:val="0"/>
-          <w:sz w:val="19"/>
-          <w:szCs w:val="19"/>
-        </w:rPr>
-        <w:t xml:space="preserve">* pEdit = </w:t>
-      </w:r>
-      <w:r>
-        <w:rPr>
-          <w:rFonts w:ascii="NSimSun" w:eastAsia="宋体" w:hAnsi="NSimSun" w:cs="NSimSun"/>
-          <w:color w:val="808080"/>
-          <w:kern w:val="0"/>
-          <w:sz w:val="19"/>
-          <w:szCs w:val="19"/>
-        </w:rPr>
-        <w:t>getCurEdit</w:t>
-      </w:r>
-      <w:r>
-        <w:rPr>
-          <w:rFonts w:ascii="NSimSun" w:eastAsia="宋体" w:hAnsi="NSimSun" w:cs="NSimSun"/>
-          <w:color w:val="008080"/>
-          <w:kern w:val="0"/>
-          <w:sz w:val="19"/>
-          <w:szCs w:val="19"/>
-        </w:rPr>
-        <w:t>()</w:t>
-      </w:r>
-      <w:r>
-        <w:rPr>
-          <w:rFonts w:ascii="NSimSun" w:eastAsia="宋体" w:hAnsi="NSimSun" w:cs="NSimSun"/>
-          <w:color w:val="000000"/>
-          <w:kern w:val="0"/>
-          <w:sz w:val="19"/>
-          <w:szCs w:val="19"/>
-        </w:rPr>
-        <w:t>;</w:t>
-      </w:r>
-    </w:p>
-    <w:p>
-      <w:pPr>
-        <w:autoSpaceDE w:val="0"/>
-        <w:autoSpaceDN w:val="0"/>
-        <w:adjustRightInd w:val="0"/>
-        <w:ind w:leftChars="200" w:left="420"/>
-        <w:jc w:val="left"/>
-        <w:rPr>
-          <w:rFonts w:ascii="NSimSun" w:eastAsia="宋体" w:hAnsi="NSimSun" w:cs="NSimSun"/>
-          <w:color w:val="000000"/>
-          <w:kern w:val="0"/>
-          <w:sz w:val="19"/>
-          <w:szCs w:val="19"/>
-        </w:rPr>
-      </w:pPr>
-      <w:r>
-        <w:rPr>
-          <w:rFonts w:ascii="NSimSun" w:eastAsia="宋体" w:hAnsi="NSimSun" w:cs="NSimSun"/>
-          <w:color w:val="0000FF"/>
-          <w:kern w:val="0"/>
-          <w:sz w:val="19"/>
-          <w:szCs w:val="19"/>
-        </w:rPr>
-        <w:t>if</w:t>
-      </w:r>
-      <w:r>
-        <w:rPr>
-          <w:rFonts w:ascii="NSimSun" w:eastAsia="宋体" w:hAnsi="NSimSun" w:cs="NSimSun"/>
-          <w:color w:val="000000"/>
-          <w:kern w:val="0"/>
-          <w:sz w:val="19"/>
-          <w:szCs w:val="19"/>
-        </w:rPr>
-        <w:t xml:space="preserve"> (pEdit == </w:t>
-      </w:r>
-      <w:r>
-        <w:rPr>
-          <w:rFonts w:ascii="NSimSun" w:eastAsia="宋体" w:hAnsi="NSimSun" w:cs="NSimSun"/>
-          <w:color w:val="0000FF"/>
-          <w:kern w:val="0"/>
-          <w:sz w:val="19"/>
-          <w:szCs w:val="19"/>
-        </w:rPr>
-        <w:t>nullptr</w:t>
-      </w:r>
-      <w:r>
-        <w:rPr>
-          <w:rFonts w:ascii="NSimSun" w:eastAsia="宋体" w:hAnsi="NSimSun" w:cs="NSimSun"/>
-          <w:color w:val="000000"/>
-          <w:kern w:val="0"/>
-          <w:sz w:val="19"/>
-          <w:szCs w:val="19"/>
-        </w:rPr>
-        <w:t>)</w:t>
-      </w:r>
-    </w:p>
-    <w:p>
-      <w:pPr>
-        <w:autoSpaceDE w:val="0"/>
-        <w:autoSpaceDN w:val="0"/>
-        <w:adjustRightInd w:val="0"/>
-        <w:ind w:leftChars="200" w:left="420"/>
-        <w:jc w:val="left"/>
-        <w:rPr>
-          <w:rFonts w:ascii="NSimSun" w:eastAsia="宋体" w:hAnsi="NSimSun" w:cs="NSimSun"/>
-          <w:color w:val="000000"/>
-          <w:kern w:val="0"/>
-          <w:sz w:val="19"/>
-          <w:szCs w:val="19"/>
-        </w:rPr>
-      </w:pPr>
-      <w:r>
-        <w:rPr>
-          <w:rFonts w:ascii="NSimSun" w:eastAsia="宋体" w:hAnsi="NSimSun" w:cs="NSimSun"/>
-          <w:color w:val="000000"/>
-          <w:kern w:val="0"/>
-          <w:sz w:val="19"/>
-          <w:szCs w:val="19"/>
-        </w:rPr>
-        <w:t>{</w:t>
-      </w:r>
-    </w:p>
-    <w:p>
-      <w:pPr>
-        <w:autoSpaceDE w:val="0"/>
-        <w:autoSpaceDN w:val="0"/>
-        <w:adjustRightInd w:val="0"/>
-        <w:ind w:leftChars="200" w:left="420"/>
-        <w:jc w:val="left"/>
-        <w:rPr>
-          <w:rFonts w:ascii="NSimSun" w:eastAsia="宋体" w:hAnsi="NSimSun" w:cs="NSimSun"/>
-          <w:color w:val="000000"/>
-          <w:kern w:val="0"/>
-          <w:sz w:val="19"/>
-          <w:szCs w:val="19"/>
-        </w:rPr>
-      </w:pPr>
-      <w:r>
-        <w:rPr>
-          <w:rFonts w:ascii="NSimSun" w:eastAsia="宋体" w:hAnsi="NSimSun" w:cs="NSimSun"/>
-          <w:color w:val="000000"/>
-          <w:kern w:val="0"/>
-          <w:sz w:val="19"/>
-          <w:szCs w:val="19"/>
-        </w:rPr>
-        <w:tab/>
-      </w:r>
-      <w:r>
-        <w:rPr>
-          <w:rFonts w:ascii="NSimSun" w:eastAsia="宋体" w:hAnsi="NSimSun" w:cs="NSimSun"/>
-          <w:color w:val="0000FF"/>
-          <w:kern w:val="0"/>
-          <w:sz w:val="19"/>
-          <w:szCs w:val="19"/>
-        </w:rPr>
-        <w:t>return</w:t>
-      </w:r>
-      <w:r>
-        <w:rPr>
-          <w:rFonts w:ascii="NSimSun" w:eastAsia="宋体" w:hAnsi="NSimSun" w:cs="NSimSun"/>
-          <w:color w:val="000000"/>
-          <w:kern w:val="0"/>
-          <w:sz w:val="19"/>
-          <w:szCs w:val="19"/>
-        </w:rPr>
-        <w:t xml:space="preserve"> -1;</w:t>
-      </w:r>
-    </w:p>
-    <w:p>
-      <w:pPr>
-        <w:autoSpaceDE w:val="0"/>
-        <w:autoSpaceDN w:val="0"/>
-        <w:adjustRightInd w:val="0"/>
-        <w:ind w:leftChars="200" w:left="420"/>
-        <w:jc w:val="left"/>
-        <w:rPr>
-          <w:rFonts w:ascii="NSimSun" w:eastAsia="宋体" w:hAnsi="NSimSun" w:cs="NSimSun"/>
-          <w:color w:val="000000"/>
-          <w:kern w:val="0"/>
-          <w:sz w:val="19"/>
-          <w:szCs w:val="19"/>
-        </w:rPr>
-      </w:pPr>
-      <w:r>
-        <w:rPr>
-          <w:rFonts w:ascii="NSimSun" w:eastAsia="宋体" w:hAnsi="NSimSun" w:cs="NSimSun"/>
-          <w:color w:val="000000"/>
-          <w:kern w:val="0"/>
-          <w:sz w:val="19"/>
-          <w:szCs w:val="19"/>
-        </w:rPr>
-        <w:t>}</w:t>
-      </w:r>
+          <w:rFonts w:ascii="NSimSun" w:eastAsia="宋体" w:hAnsi="NSimSun" w:cs="NSimSun"/>
+          <w:color w:val="000000"/>
+          <w:kern w:val="0"/>
+          <w:sz w:val="19"/>
+          <w:szCs w:val="19"/>
+        </w:rPr>
+      </w:pPr>
     </w:p>
     <w:p>
       <w:pPr>
@@ -3317,6 +3276,76 @@
           <w:szCs w:val="19"/>
         </w:rPr>
       </w:pPr>
+      <w:r>
+        <w:rPr>
+          <w:rFonts w:ascii="NSimSun" w:eastAsia="宋体" w:hAnsi="NSimSun" w:cs="NSimSun"/>
+          <w:color w:val="000000"/>
+          <w:kern w:val="0"/>
+          <w:sz w:val="19"/>
+          <w:szCs w:val="19"/>
+        </w:rPr>
+        <w:tab/>
+      </w:r>
+      <w:r>
+        <w:rPr>
+          <w:rFonts w:ascii="NSimSun" w:eastAsia="宋体" w:hAnsi="NSimSun" w:cs="NSimSun"/>
+          <w:color w:val="0000FF"/>
+          <w:kern w:val="0"/>
+          <w:sz w:val="19"/>
+          <w:szCs w:val="19"/>
+        </w:rPr>
+        <w:t>if</w:t>
+      </w:r>
+      <w:r>
+        <w:rPr>
+          <w:rFonts w:ascii="NSimSun" w:eastAsia="宋体" w:hAnsi="NSimSun" w:cs="NSimSun"/>
+          <w:color w:val="000000"/>
+          <w:kern w:val="0"/>
+          <w:sz w:val="19"/>
+          <w:szCs w:val="19"/>
+        </w:rPr>
+        <w:t xml:space="preserve"> (</w:t>
+      </w:r>
+      <w:r>
+        <w:rPr>
+          <w:rFonts w:ascii="NSimSun" w:eastAsia="宋体" w:hAnsi="NSimSun" w:cs="NSimSun"/>
+          <w:color w:val="808080"/>
+          <w:kern w:val="0"/>
+          <w:sz w:val="19"/>
+          <w:szCs w:val="19"/>
+        </w:rPr>
+        <w:t>pProcData</w:t>
+      </w:r>
+      <w:r>
+        <w:rPr>
+          <w:rFonts w:ascii="NSimSun" w:eastAsia="宋体" w:hAnsi="NSimSun" w:cs="NSimSun"/>
+          <w:color w:val="000000"/>
+          <w:kern w:val="0"/>
+          <w:sz w:val="19"/>
+          <w:szCs w:val="19"/>
+        </w:rPr>
+        <w:t xml:space="preserve"> != </w:t>
+      </w:r>
+      <w:r>
+        <w:rPr>
+          <w:rFonts w:ascii="NSimSun" w:eastAsia="宋体" w:hAnsi="NSimSun" w:cs="NSimSun"/>
+          <w:color w:val="0000FF"/>
+          <w:kern w:val="0"/>
+          <w:sz w:val="19"/>
+          <w:szCs w:val="19"/>
+        </w:rPr>
+        <w:t>nullptr</w:t>
+      </w:r>
+      <w:r>
+        <w:rPr>
+          <w:rFonts w:ascii="NSimSun" w:eastAsia="宋体" w:hAnsi="NSimSun" w:cs="NSimSun"/>
+          <w:color w:val="000000"/>
+          <w:kern w:val="0"/>
+          <w:sz w:val="19"/>
+          <w:szCs w:val="19"/>
+        </w:rPr>
+        <w:t>)</w:t>
+      </w:r>
     </w:p>
     <w:p>
       <w:pPr>
@@ -3341,46 +3370,7 @@
           <w:szCs w:val="19"/>
         </w:rPr>
         <w:tab/>
-      </w:r>
-      <w:r>
-        <w:rPr>
-          <w:rFonts w:ascii="NSimSun" w:eastAsia="宋体" w:hAnsi="NSimSun" w:cs="NSimSun"/>
-          <w:color w:val="008000"/>
-          <w:kern w:val="0"/>
-          <w:sz w:val="19"/>
-          <w:szCs w:val="19"/>
-        </w:rPr>
-        <w:t>//</w:t>
-      </w:r>
-      <w:r>
-        <w:rPr>
-          <w:rFonts w:ascii="NSimSun" w:eastAsia="宋体" w:hAnsi="NSimSun" w:cs="NSimSun"/>
-          <w:color w:val="008000"/>
-          <w:kern w:val="0"/>
-          <w:sz w:val="19"/>
-          <w:szCs w:val="19"/>
-        </w:rPr>
-        <w:t>务必拷贝一份</w:t>
-      </w:r>
-      <w:r>
-        <w:rPr>
-          <w:rFonts w:ascii="NSimSun" w:eastAsia="宋体" w:hAnsi="NSimSun" w:cs="NSimSun"/>
-          <w:color w:val="008000"/>
-          <w:kern w:val="0"/>
-          <w:sz w:val="19"/>
-          <w:szCs w:val="19"/>
-        </w:rPr>
-        <w:t>pProcData</w:t>
-      </w:r>
-      <w:r>
-        <w:rPr>
-          <w:rFonts w:ascii="NSimSun" w:eastAsia="宋体" w:hAnsi="NSimSun" w:cs="NSimSun"/>
-          <w:color w:val="008000"/>
-          <w:kern w:val="0"/>
-          <w:sz w:val="19"/>
-          <w:szCs w:val="19"/>
-        </w:rPr>
-        <w:t>，在外面会释放。</w:t>
+        <w:t>{</w:t>
       </w:r>
     </w:p>
     <w:p>
@@ -3410,62 +3400,112 @@
       <w:r>
         <w:rPr>
           <w:rFonts w:ascii="NSimSun" w:eastAsia="宋体" w:hAnsi="NSimSun" w:cs="NSimSun"/>
-          <w:color w:val="0000FF"/>
-          <w:kern w:val="0"/>
-          <w:sz w:val="19"/>
-          <w:szCs w:val="19"/>
-        </w:rPr>
-        <w:t>if</w:t>
-      </w:r>
-      <w:r>
-        <w:rPr>
-          <w:rFonts w:ascii="NSimSun" w:eastAsia="宋体" w:hAnsi="NSimSun" w:cs="NSimSun"/>
-          <w:color w:val="000000"/>
-          <w:kern w:val="0"/>
-          <w:sz w:val="19"/>
-          <w:szCs w:val="19"/>
-        </w:rPr>
-        <w:t xml:space="preserve"> (</w:t>
-      </w:r>
-      <w:r>
-        <w:rPr>
-          <w:rFonts w:ascii="NSimSun" w:eastAsia="宋体" w:hAnsi="NSimSun" w:cs="NSimSun"/>
-          <w:color w:val="808080"/>
-          <w:kern w:val="0"/>
-          <w:sz w:val="19"/>
-          <w:szCs w:val="19"/>
-        </w:rPr>
-        <w:t>pProcData</w:t>
-      </w:r>
-      <w:r>
-        <w:rPr>
-          <w:rFonts w:ascii="NSimSun" w:eastAsia="宋体" w:hAnsi="NSimSun" w:cs="NSimSun"/>
-          <w:color w:val="000000"/>
-          <w:kern w:val="0"/>
-          <w:sz w:val="19"/>
-          <w:szCs w:val="19"/>
-        </w:rPr>
-        <w:t xml:space="preserve"> != </w:t>
-      </w:r>
-      <w:r>
-        <w:rPr>
-          <w:rFonts w:ascii="NSimSun" w:eastAsia="宋体" w:hAnsi="NSimSun" w:cs="NSimSun"/>
-          <w:color w:val="0000FF"/>
-          <w:kern w:val="0"/>
-          <w:sz w:val="19"/>
-          <w:szCs w:val="19"/>
-        </w:rPr>
-        <w:t>nullptr</w:t>
-      </w:r>
-      <w:r>
-        <w:rPr>
-          <w:rFonts w:ascii="NSimSun" w:eastAsia="宋体" w:hAnsi="NSimSun" w:cs="NSimSun"/>
-          <w:color w:val="000000"/>
-          <w:kern w:val="0"/>
-          <w:sz w:val="19"/>
-          <w:szCs w:val="19"/>
-        </w:rPr>
-        <w:t>)</w:t>
+          <w:color w:val="000000"/>
+          <w:kern w:val="0"/>
+          <w:sz w:val="19"/>
+          <w:szCs w:val="19"/>
+        </w:rPr>
+        <w:tab/>
+      </w:r>
+      <w:r>
+        <w:rPr>
+          <w:rFonts w:ascii="NSimSun" w:eastAsia="宋体" w:hAnsi="NSimSun" w:cs="NSimSun"/>
+          <w:color w:val="008000"/>
+          <w:kern w:val="0"/>
+          <w:sz w:val="19"/>
+          <w:szCs w:val="19"/>
+        </w:rPr>
+        <w:t>//</w:t>
+      </w:r>
+      <w:r>
+        <w:rPr>
+          <w:rFonts w:ascii="NSimSun" w:eastAsia="宋体" w:hAnsi="NSimSun" w:cs="NSimSun"/>
+          <w:color w:val="008000"/>
+          <w:kern w:val="0"/>
+          <w:sz w:val="19"/>
+          <w:szCs w:val="19"/>
+        </w:rPr>
+        <w:t>每次进来都要重新</w:t>
+      </w:r>
+      <w:r>
+        <w:rPr>
+          <w:rFonts w:ascii="NSimSun" w:eastAsia="宋体" w:hAnsi="NSimSun" w:cs="NSimSun"/>
+          <w:color w:val="008000"/>
+          <w:kern w:val="0"/>
+          <w:sz w:val="19"/>
+          <w:szCs w:val="19"/>
+        </w:rPr>
+        <w:t>new</w:t>
+      </w:r>
+      <w:r>
+        <w:rPr>
+          <w:rFonts w:ascii="NSimSun" w:eastAsia="宋体" w:hAnsi="NSimSun" w:cs="NSimSun"/>
+          <w:color w:val="008000"/>
+          <w:kern w:val="0"/>
+          <w:sz w:val="19"/>
+          <w:szCs w:val="19"/>
+        </w:rPr>
+        <w:t>一个</w:t>
+      </w:r>
+      <w:r>
+        <w:rPr>
+          <w:rFonts w:ascii="NSimSun" w:eastAsia="宋体" w:hAnsi="NSimSun" w:cs="NSimSun"/>
+          <w:color w:val="008000"/>
+          <w:kern w:val="0"/>
+          <w:sz w:val="19"/>
+          <w:szCs w:val="19"/>
+        </w:rPr>
+        <w:t>InstanceObj</w:t>
+      </w:r>
+      <w:r>
+        <w:rPr>
+          <w:rFonts w:ascii="NSimSun" w:eastAsia="宋体" w:hAnsi="NSimSun" w:cs="NSimSun"/>
+          <w:color w:val="008000"/>
+          <w:kern w:val="0"/>
+          <w:sz w:val="19"/>
+          <w:szCs w:val="19"/>
+        </w:rPr>
+        <w:t>对象，并且要把</w:t>
+      </w:r>
+      <w:r>
+        <w:rPr>
+          <w:rFonts w:ascii="NSimSun" w:eastAsia="宋体" w:hAnsi="NSimSun" w:cs="NSimSun"/>
+          <w:color w:val="008000"/>
+          <w:kern w:val="0"/>
+          <w:sz w:val="19"/>
+          <w:szCs w:val="19"/>
+        </w:rPr>
+        <w:t>pNotepad</w:t>
+      </w:r>
+      <w:r>
+        <w:rPr>
+          <w:rFonts w:ascii="NSimSun" w:eastAsia="宋体" w:hAnsi="NSimSun" w:cs="NSimSun"/>
+          <w:color w:val="008000"/>
+          <w:kern w:val="0"/>
+          <w:sz w:val="19"/>
+          <w:szCs w:val="19"/>
+        </w:rPr>
+        <w:t>做</w:t>
+      </w:r>
+      <w:r>
+        <w:rPr>
+          <w:rFonts w:ascii="NSimSun" w:eastAsia="宋体" w:hAnsi="NSimSun" w:cs="NSimSun"/>
+          <w:color w:val="008000"/>
+          <w:kern w:val="0"/>
+          <w:sz w:val="19"/>
+          <w:szCs w:val="19"/>
+        </w:rPr>
+        <w:t>InstanceObj</w:t>
+      </w:r>
+      <w:r>
+        <w:rPr>
+          <w:rFonts w:ascii="NSimSun" w:eastAsia="宋体" w:hAnsi="NSimSun" w:cs="NSimSun"/>
+          <w:color w:val="008000"/>
+          <w:kern w:val="0"/>
+          <w:sz w:val="19"/>
+          <w:szCs w:val="19"/>
+        </w:rPr>
+        <w:t>对象的父窗口。</w:t>
       </w:r>
     </w:p>
     <w:p>
@@ -3491,7 +3531,96 @@
           <w:szCs w:val="19"/>
         </w:rPr>
         <w:tab/>
-        <w:t>{</w:t>
+      </w:r>
+      <w:r>
+        <w:rPr>
+          <w:rFonts w:ascii="NSimSun" w:eastAsia="宋体" w:hAnsi="NSimSun" w:cs="NSimSun"/>
+          <w:color w:val="000000"/>
+          <w:kern w:val="0"/>
+          <w:sz w:val="19"/>
+          <w:szCs w:val="19"/>
+        </w:rPr>
+        <w:tab/>
+      </w:r>
+      <w:r>
+        <w:rPr>
+          <w:rFonts w:ascii="NSimSun" w:eastAsia="宋体" w:hAnsi="NSimSun" w:cs="NSimSun"/>
+          <w:color w:val="008000"/>
+          <w:kern w:val="0"/>
+          <w:sz w:val="19"/>
+          <w:szCs w:val="19"/>
+        </w:rPr>
+        <w:t>//</w:t>
+      </w:r>
+      <w:r>
+        <w:rPr>
+          <w:rFonts w:ascii="NSimSun" w:eastAsia="宋体" w:hAnsi="NSimSun" w:cs="NSimSun"/>
+          <w:color w:val="008000"/>
+          <w:kern w:val="0"/>
+          <w:sz w:val="19"/>
+          <w:szCs w:val="19"/>
+        </w:rPr>
+        <w:t>这是因为每个</w:t>
+      </w:r>
+      <w:r>
+        <w:rPr>
+          <w:rFonts w:ascii="NSimSun" w:eastAsia="宋体" w:hAnsi="NSimSun" w:cs="NSimSun"/>
+          <w:color w:val="008000"/>
+          <w:kern w:val="0"/>
+          <w:sz w:val="19"/>
+          <w:szCs w:val="19"/>
+        </w:rPr>
+        <w:t>Notepad</w:t>
+      </w:r>
+      <w:r>
+        <w:rPr>
+          <w:rFonts w:ascii="NSimSun" w:eastAsia="宋体" w:hAnsi="NSimSun" w:cs="NSimSun"/>
+          <w:color w:val="008000"/>
+          <w:kern w:val="0"/>
+          <w:sz w:val="19"/>
+          <w:szCs w:val="19"/>
+        </w:rPr>
+        <w:t>主界面，都会单独初始化一份插件</w:t>
+      </w:r>
+      <w:r>
+        <w:rPr>
+          <w:rFonts w:ascii="NSimSun" w:eastAsia="宋体" w:hAnsi="NSimSun" w:cs="NSimSun"/>
+          <w:color w:val="008000"/>
+          <w:kern w:val="0"/>
+          <w:sz w:val="19"/>
+          <w:szCs w:val="19"/>
+        </w:rPr>
+        <w:t>;</w:t>
+      </w:r>
+      <w:r>
+        <w:rPr>
+          <w:rFonts w:ascii="NSimSun" w:eastAsia="宋体" w:hAnsi="NSimSun" w:cs="NSimSun"/>
+          <w:color w:val="008000"/>
+          <w:kern w:val="0"/>
+          <w:sz w:val="19"/>
+          <w:szCs w:val="19"/>
+        </w:rPr>
+        <w:t>而这个</w:t>
+      </w:r>
+      <w:r>
+        <w:rPr>
+          <w:rFonts w:ascii="NSimSun" w:eastAsia="宋体" w:hAnsi="NSimSun" w:cs="NSimSun"/>
+          <w:color w:val="008000"/>
+          <w:kern w:val="0"/>
+          <w:sz w:val="19"/>
+          <w:szCs w:val="19"/>
+        </w:rPr>
+        <w:t>pNotepad</w:t>
+      </w:r>
+      <w:r>
+        <w:rPr>
+          <w:rFonts w:ascii="NSimSun" w:eastAsia="宋体" w:hAnsi="NSimSun" w:cs="NSimSun"/>
+          <w:color w:val="008000"/>
+          <w:kern w:val="0"/>
+          <w:sz w:val="19"/>
+          <w:szCs w:val="19"/>
+        </w:rPr>
+        <w:t>表示对应的主窗口。</w:t>
       </w:r>
     </w:p>
     <w:p>
@@ -3527,47 +3656,26 @@
           <w:szCs w:val="19"/>
         </w:rPr>
         <w:tab/>
-        <w:t xml:space="preserve">s_procData </w:t>
-      </w:r>
-      <w:r>
-        <w:rPr>
-          <w:rFonts w:ascii="NSimSun" w:eastAsia="宋体" w:hAnsi="NSimSun" w:cs="NSimSun"/>
-          <w:color w:val="008080"/>
-          <w:kern w:val="0"/>
-          <w:sz w:val="19"/>
-          <w:szCs w:val="19"/>
-        </w:rPr>
-        <w:t>=</w:t>
-      </w:r>
-      <w:r>
-        <w:rPr>
-          <w:rFonts w:ascii="NSimSun" w:eastAsia="宋体" w:hAnsi="NSimSun" w:cs="NSimSun"/>
-          <w:color w:val="000000"/>
-          <w:kern w:val="0"/>
-          <w:sz w:val="19"/>
-          <w:szCs w:val="19"/>
-        </w:rPr>
-        <w:t xml:space="preserve"> *</w:t>
-      </w:r>
-      <w:r>
-        <w:rPr>
-          <w:rFonts w:ascii="NSimSun" w:eastAsia="宋体" w:hAnsi="NSimSun" w:cs="NSimSun"/>
-          <w:color w:val="808080"/>
-          <w:kern w:val="0"/>
-          <w:sz w:val="19"/>
-          <w:szCs w:val="19"/>
-        </w:rPr>
-        <w:t>pProcData</w:t>
-      </w:r>
-      <w:r>
-        <w:rPr>
-          <w:rFonts w:ascii="NSimSun" w:eastAsia="宋体" w:hAnsi="NSimSun" w:cs="NSimSun"/>
-          <w:color w:val="000000"/>
-          <w:kern w:val="0"/>
-          <w:sz w:val="19"/>
-          <w:szCs w:val="19"/>
-        </w:rPr>
-        <w:t>;</w:t>
+      </w:r>
+      <w:r>
+        <w:rPr>
+          <w:rFonts w:ascii="NSimSun" w:eastAsia="宋体" w:hAnsi="NSimSun" w:cs="NSimSun"/>
+          <w:color w:val="008000"/>
+          <w:kern w:val="0"/>
+          <w:sz w:val="19"/>
+          <w:szCs w:val="19"/>
+        </w:rPr>
+        <w:t>//</w:t>
+      </w:r>
+      <w:r>
+        <w:rPr>
+          <w:rFonts w:ascii="NSimSun" w:eastAsia="宋体" w:hAnsi="NSimSun" w:cs="NSimSun"/>
+          <w:color w:val="008000"/>
+          <w:kern w:val="0"/>
+          <w:sz w:val="19"/>
+          <w:szCs w:val="19"/>
+        </w:rPr>
+        <w:t>当有多个主窗口时，区分开各自的插件，避免一个主窗口关闭后，其余的主窗口没有对应的插件实例。</w:t>
       </w:r>
     </w:p>
     <w:p>
@@ -3593,7 +3701,96 @@
           <w:szCs w:val="19"/>
         </w:rPr>
         <w:tab/>
-        <w:t>}</w:t>
+      </w:r>
+      <w:r>
+        <w:rPr>
+          <w:rFonts w:ascii="NSimSun" w:eastAsia="宋体" w:hAnsi="NSimSun" w:cs="NSimSun"/>
+          <w:color w:val="000000"/>
+          <w:kern w:val="0"/>
+          <w:sz w:val="19"/>
+          <w:szCs w:val="19"/>
+        </w:rPr>
+        <w:tab/>
+      </w:r>
+      <w:r>
+        <w:rPr>
+          <w:rFonts w:ascii="NSimSun" w:eastAsia="宋体" w:hAnsi="NSimSun" w:cs="NSimSun"/>
+          <w:color w:val="008000"/>
+          <w:kern w:val="0"/>
+          <w:sz w:val="19"/>
+          <w:szCs w:val="19"/>
+        </w:rPr>
+        <w:t>//</w:t>
+      </w:r>
+      <w:r>
+        <w:rPr>
+          <w:rFonts w:ascii="NSimSun" w:eastAsia="宋体" w:hAnsi="NSimSun" w:cs="NSimSun"/>
+          <w:color w:val="008000"/>
+          <w:kern w:val="0"/>
+          <w:sz w:val="19"/>
+          <w:szCs w:val="19"/>
+        </w:rPr>
+        <w:t>这个</w:t>
+      </w:r>
+      <w:r>
+        <w:rPr>
+          <w:rFonts w:ascii="NSimSun" w:eastAsia="宋体" w:hAnsi="NSimSun" w:cs="NSimSun"/>
+          <w:color w:val="008000"/>
+          <w:kern w:val="0"/>
+          <w:sz w:val="19"/>
+          <w:szCs w:val="19"/>
+        </w:rPr>
+        <w:t>pNotepad</w:t>
+      </w:r>
+      <w:r>
+        <w:rPr>
+          <w:rFonts w:ascii="NSimSun" w:eastAsia="宋体" w:hAnsi="NSimSun" w:cs="NSimSun"/>
+          <w:color w:val="008000"/>
+          <w:kern w:val="0"/>
+          <w:sz w:val="19"/>
+          <w:szCs w:val="19"/>
+        </w:rPr>
+        <w:t>好比就是</w:t>
+      </w:r>
+      <w:r>
+        <w:rPr>
+          <w:rFonts w:ascii="NSimSun" w:eastAsia="宋体" w:hAnsi="NSimSun" w:cs="NSimSun"/>
+          <w:color w:val="008000"/>
+          <w:kern w:val="0"/>
+          <w:sz w:val="19"/>
+          <w:szCs w:val="19"/>
+        </w:rPr>
+        <w:t>this</w:t>
+      </w:r>
+      <w:r>
+        <w:rPr>
+          <w:rFonts w:ascii="NSimSun" w:eastAsia="宋体" w:hAnsi="NSimSun" w:cs="NSimSun"/>
+          <w:color w:val="008000"/>
+          <w:kern w:val="0"/>
+          <w:sz w:val="19"/>
+          <w:szCs w:val="19"/>
+        </w:rPr>
+        <w:t>指针一样，后面插件里面做的操作，只对对应的</w:t>
+      </w:r>
+      <w:r>
+        <w:rPr>
+          <w:rFonts w:ascii="NSimSun" w:eastAsia="宋体" w:hAnsi="NSimSun" w:cs="NSimSun"/>
+          <w:color w:val="008000"/>
+          <w:kern w:val="0"/>
+          <w:sz w:val="19"/>
+          <w:szCs w:val="19"/>
+        </w:rPr>
+        <w:t>pNotepad</w:t>
+      </w:r>
+      <w:r>
+        <w:rPr>
+          <w:rFonts w:ascii="NSimSun" w:eastAsia="宋体" w:hAnsi="NSimSun" w:cs="NSimSun"/>
+          <w:color w:val="008000"/>
+          <w:kern w:val="0"/>
+          <w:sz w:val="19"/>
+          <w:szCs w:val="19"/>
+        </w:rPr>
+        <w:t>主窗口有效。</w:t>
       </w:r>
     </w:p>
     <w:p>
@@ -3610,6 +3807,87 @@
           <w:szCs w:val="19"/>
         </w:rPr>
       </w:pPr>
+      <w:r>
+        <w:rPr>
+          <w:rFonts w:ascii="NSimSun" w:eastAsia="宋体" w:hAnsi="NSimSun" w:cs="NSimSun"/>
+          <w:color w:val="000000"/>
+          <w:kern w:val="0"/>
+          <w:sz w:val="19"/>
+          <w:szCs w:val="19"/>
+        </w:rPr>
+        <w:tab/>
+      </w:r>
+      <w:r>
+        <w:rPr>
+          <w:rFonts w:ascii="NSimSun" w:eastAsia="宋体" w:hAnsi="NSimSun" w:cs="NSimSun"/>
+          <w:color w:val="000000"/>
+          <w:kern w:val="0"/>
+          <w:sz w:val="19"/>
+          <w:szCs w:val="19"/>
+        </w:rPr>
+        <w:tab/>
+        <w:t xml:space="preserve">pInstanse = </w:t>
+      </w:r>
+      <w:r>
+        <w:rPr>
+          <w:rFonts w:ascii="NSimSun" w:eastAsia="宋体" w:hAnsi="NSimSun" w:cs="NSimSun"/>
+          <w:color w:val="0000FF"/>
+          <w:kern w:val="0"/>
+          <w:sz w:val="19"/>
+          <w:szCs w:val="19"/>
+        </w:rPr>
+        <w:t>new</w:t>
+      </w:r>
+      <w:r>
+        <w:rPr>
+          <w:rFonts w:ascii="NSimSun" w:eastAsia="宋体" w:hAnsi="NSimSun" w:cs="NSimSun"/>
+          <w:color w:val="000000"/>
+          <w:kern w:val="0"/>
+          <w:sz w:val="19"/>
+          <w:szCs w:val="19"/>
+        </w:rPr>
+        <w:t xml:space="preserve"> </w:t>
+      </w:r>
+      <w:r>
+        <w:rPr>
+          <w:rFonts w:ascii="NSimSun" w:eastAsia="宋体" w:hAnsi="NSimSun" w:cs="NSimSun"/>
+          <w:color w:val="2B91AF"/>
+          <w:kern w:val="0"/>
+          <w:sz w:val="19"/>
+          <w:szCs w:val="19"/>
+        </w:rPr>
+        <w:t>InstanceObj</w:t>
+      </w:r>
+      <w:r>
+        <w:rPr>
+          <w:rFonts w:ascii="NSimSun" w:eastAsia="宋体" w:hAnsi="NSimSun" w:cs="NSimSun"/>
+          <w:color w:val="000000"/>
+          <w:kern w:val="0"/>
+          <w:sz w:val="19"/>
+          <w:szCs w:val="19"/>
+        </w:rPr>
+        <w:t>(</w:t>
+      </w:r>
+      <w:r>
+        <w:rPr>
+          <w:rFonts w:ascii="NSimSun" w:eastAsia="宋体" w:hAnsi="NSimSun" w:cs="NSimSun"/>
+          <w:color w:val="808080"/>
+          <w:kern w:val="0"/>
+          <w:sz w:val="19"/>
+          <w:szCs w:val="19"/>
+        </w:rPr>
+        <w:t>pNotepad</w:t>
+      </w:r>
+      <w:r>
+        <w:rPr>
+          <w:rFonts w:ascii="NSimSun" w:eastAsia="宋体" w:hAnsi="NSimSun" w:cs="NSimSun"/>
+          <w:color w:val="000000"/>
+          <w:kern w:val="0"/>
+          <w:sz w:val="19"/>
+          <w:szCs w:val="19"/>
+        </w:rPr>
+        <w:t>);</w:t>
+      </w:r>
     </w:p>
     <w:p>
       <w:pPr>
@@ -3634,27 +3912,67 @@
           <w:szCs w:val="19"/>
         </w:rPr>
         <w:tab/>
-        <w:t xml:space="preserve">s_pMainNotepad = </w:t>
-      </w:r>
-      <w:r>
-        <w:rPr>
-          <w:rFonts w:ascii="NSimSun" w:eastAsia="宋体" w:hAnsi="NSimSun" w:cs="NSimSun"/>
-          <w:color w:val="808080"/>
-          <w:kern w:val="0"/>
-          <w:sz w:val="19"/>
-          <w:szCs w:val="19"/>
-        </w:rPr>
-        <w:t>pNotepad</w:t>
-      </w:r>
-      <w:r>
-        <w:rPr>
-          <w:rFonts w:ascii="NSimSun" w:eastAsia="宋体" w:hAnsi="NSimSun" w:cs="NSimSun"/>
-          <w:color w:val="000000"/>
-          <w:kern w:val="0"/>
-          <w:sz w:val="19"/>
-          <w:szCs w:val="19"/>
-        </w:rPr>
-        <w:t>;</w:t>
+      </w:r>
+      <w:r>
+        <w:rPr>
+          <w:rFonts w:ascii="NSimSun" w:eastAsia="宋体" w:hAnsi="NSimSun" w:cs="NSimSun"/>
+          <w:color w:val="000000"/>
+          <w:kern w:val="0"/>
+          <w:sz w:val="19"/>
+          <w:szCs w:val="19"/>
+        </w:rPr>
+        <w:tab/>
+        <w:t>pInstanse-&gt;setObjectName(</w:t>
+      </w:r>
+      <w:r>
+        <w:rPr>
+          <w:rFonts w:ascii="NSimSun" w:eastAsia="宋体" w:hAnsi="NSimSun" w:cs="NSimSun"/>
+          <w:color w:val="A31515"/>
+          <w:kern w:val="0"/>
+          <w:sz w:val="19"/>
+          <w:szCs w:val="19"/>
+        </w:rPr>
+        <w:t>"nddplg"</w:t>
+      </w:r>
+      <w:r>
+        <w:rPr>
+          <w:rFonts w:ascii="NSimSun" w:eastAsia="宋体" w:hAnsi="NSimSun" w:cs="NSimSun"/>
+          <w:color w:val="000000"/>
+          <w:kern w:val="0"/>
+          <w:sz w:val="19"/>
+          <w:szCs w:val="19"/>
+        </w:rPr>
+        <w:t>);</w:t>
+      </w:r>
+      <w:r>
+        <w:rPr>
+          <w:rFonts w:ascii="NSimSun" w:eastAsia="宋体" w:hAnsi="NSimSun" w:cs="NSimSun"/>
+          <w:color w:val="008000"/>
+          <w:kern w:val="0"/>
+          <w:sz w:val="19"/>
+          <w:szCs w:val="19"/>
+        </w:rPr>
+        <w:t>//</w:t>
+      </w:r>
+      <w:r>
+        <w:rPr>
+          <w:rFonts w:ascii="NSimSun" w:eastAsia="宋体" w:hAnsi="NSimSun" w:cs="NSimSun"/>
+          <w:color w:val="008000"/>
+          <w:kern w:val="0"/>
+          <w:sz w:val="19"/>
+          <w:szCs w:val="19"/>
+        </w:rPr>
+        <w:t>这个名称必须是</w:t>
+      </w:r>
+      <w:r>
+        <w:rPr>
+          <w:rFonts w:ascii="NSimSun" w:eastAsia="宋体" w:hAnsi="NSimSun" w:cs="NSimSun"/>
+          <w:color w:val="008000"/>
+          <w:kern w:val="0"/>
+          <w:sz w:val="19"/>
+          <w:szCs w:val="19"/>
+        </w:rPr>
+        <w:t>nddplg</w:t>
       </w:r>
     </w:p>
     <w:p>
@@ -3680,47 +3998,7 @@
           <w:szCs w:val="19"/>
         </w:rPr>
         <w:tab/>
-        <w:t xml:space="preserve">s_getCurEdit </w:t>
-      </w:r>
-      <w:r>
-        <w:rPr>
-          <w:rFonts w:ascii="NSimSun" w:eastAsia="宋体" w:hAnsi="NSimSun" w:cs="NSimSun"/>
-          <w:color w:val="008080"/>
-          <w:kern w:val="0"/>
-          <w:sz w:val="19"/>
-          <w:szCs w:val="19"/>
-        </w:rPr>
-        <w:t>=</w:t>
-      </w:r>
-      <w:r>
-        <w:rPr>
-          <w:rFonts w:ascii="NSimSun" w:eastAsia="宋体" w:hAnsi="NSimSun" w:cs="NSimSun"/>
-          <w:color w:val="000000"/>
-          <w:kern w:val="0"/>
-          <w:sz w:val="19"/>
-          <w:szCs w:val="19"/>
-        </w:rPr>
-        <w:t xml:space="preserve"> </w:t>
-      </w:r>
-      <w:r>
-        <w:rPr>
-          <w:rFonts w:ascii="NSimSun" w:eastAsia="宋体" w:hAnsi="NSimSun" w:cs="NSimSun"/>
-          <w:color w:val="808080"/>
-          <w:kern w:val="0"/>
-          <w:sz w:val="19"/>
-          <w:szCs w:val="19"/>
-        </w:rPr>
-        <w:t>getCurEdit</w:t>
-      </w:r>
-      <w:r>
-        <w:rPr>
-          <w:rFonts w:ascii="NSimSun" w:eastAsia="宋体" w:hAnsi="NSimSun" w:cs="NSimSun"/>
-          <w:color w:val="000000"/>
-          <w:kern w:val="0"/>
-          <w:sz w:val="19"/>
-          <w:szCs w:val="19"/>
-        </w:rPr>
-        <w:t>;</w:t>
+        <w:t>}</w:t>
       </w:r>
     </w:p>
     <w:p>
@@ -3746,87 +4024,16 @@
           <w:szCs w:val="19"/>
         </w:rPr>
         <w:tab/>
-        <w:t xml:space="preserve">s_invokeMainFun </w:t>
-      </w:r>
-      <w:r>
-        <w:rPr>
-          <w:rFonts w:ascii="NSimSun" w:eastAsia="宋体" w:hAnsi="NSimSun" w:cs="NSimSun"/>
-          <w:color w:val="008080"/>
-          <w:kern w:val="0"/>
-          <w:sz w:val="19"/>
-          <w:szCs w:val="19"/>
-        </w:rPr>
-        <w:t>=</w:t>
-      </w:r>
-      <w:r>
-        <w:rPr>
-          <w:rFonts w:ascii="NSimSun" w:eastAsia="宋体" w:hAnsi="NSimSun" w:cs="NSimSun"/>
-          <w:color w:val="000000"/>
-          <w:kern w:val="0"/>
-          <w:sz w:val="19"/>
-          <w:szCs w:val="19"/>
-        </w:rPr>
-        <w:t xml:space="preserve"> </w:t>
-      </w:r>
-      <w:r>
-        <w:rPr>
-          <w:rFonts w:ascii="NSimSun" w:eastAsia="宋体" w:hAnsi="NSimSun" w:cs="NSimSun"/>
-          <w:color w:val="808080"/>
-          <w:kern w:val="0"/>
-          <w:sz w:val="19"/>
-          <w:szCs w:val="19"/>
-        </w:rPr>
-        <w:t>pluginCallBack</w:t>
-      </w:r>
-      <w:r>
-        <w:rPr>
-          <w:rFonts w:ascii="NSimSun" w:eastAsia="宋体" w:hAnsi="NSimSun" w:cs="NSimSun"/>
-          <w:color w:val="000000"/>
-          <w:kern w:val="0"/>
-          <w:sz w:val="19"/>
-          <w:szCs w:val="19"/>
-        </w:rPr>
-        <w:t>;</w:t>
-      </w:r>
-      <w:r>
-        <w:rPr>
-          <w:rFonts w:ascii="NSimSun" w:eastAsia="宋体" w:hAnsi="NSimSun" w:cs="NSimSun" w:hint="eastAsia"/>
-          <w:color w:val="000000"/>
-          <w:kern w:val="0"/>
-          <w:sz w:val="19"/>
-          <w:szCs w:val="19"/>
-        </w:rPr>
-        <w:t xml:space="preserve"> //</w:t>
-      </w:r>
-      <w:r>
-        <w:rPr>
-          <w:rFonts w:ascii="NSimSun" w:eastAsia="宋体" w:hAnsi="NSimSun" w:cs="NSimSun" w:hint="eastAsia"/>
-          <w:color w:val="000000"/>
-          <w:kern w:val="0"/>
-          <w:sz w:val="19"/>
-          <w:szCs w:val="19"/>
-        </w:rPr>
-        <w:t>通过该函数给</w:t>
-      </w:r>
-      <w:r>
-        <w:rPr>
-          <w:rFonts w:ascii="NSimSun" w:eastAsia="宋体" w:hAnsi="NSimSun" w:cs="NSimSun" w:hint="eastAsia"/>
-          <w:color w:val="000000"/>
-          <w:kern w:val="0"/>
-          <w:sz w:val="19"/>
-          <w:szCs w:val="19"/>
-        </w:rPr>
-        <w:t>NDD</w:t>
-      </w:r>
-      <w:r>
-        <w:rPr>
-          <w:rFonts w:ascii="NSimSun" w:eastAsia="宋体" w:hAnsi="NSimSun" w:cs="NSimSun" w:hint="eastAsia"/>
-          <w:color w:val="000000"/>
-          <w:kern w:val="0"/>
-          <w:sz w:val="19"/>
-          <w:szCs w:val="19"/>
-        </w:rPr>
-        <w:t>主程序发送消息，如此插件可回调主程序功能。比如创建一个新的文件等。</w:t>
+      </w:r>
+      <w:r>
+        <w:rPr>
+          <w:rFonts w:ascii="NSimSun" w:eastAsia="宋体" w:hAnsi="NSimSun" w:cs="NSimSun"/>
+          <w:color w:val="0000FF"/>
+          <w:kern w:val="0"/>
+          <w:sz w:val="19"/>
+          <w:szCs w:val="19"/>
+        </w:rPr>
+        <w:t>else</w:t>
       </w:r>
     </w:p>
     <w:p>
@@ -3843,6 +4050,17 @@
           <w:szCs w:val="19"/>
         </w:rPr>
       </w:pPr>
+      <w:r>
+        <w:rPr>
+          <w:rFonts w:ascii="NSimSun" w:eastAsia="宋体" w:hAnsi="NSimSun" w:cs="NSimSun"/>
+          <w:color w:val="000000"/>
+          <w:kern w:val="0"/>
+          <w:sz w:val="19"/>
+          <w:szCs w:val="19"/>
+        </w:rPr>
+        <w:tab/>
+        <w:t>{</w:t>
+      </w:r>
     </w:p>
     <w:p>
       <w:pPr>
@@ -3871,62 +4089,32 @@
       <w:r>
         <w:rPr>
           <w:rFonts w:ascii="NSimSun" w:eastAsia="宋体" w:hAnsi="NSimSun" w:cs="NSimSun"/>
-          <w:color w:val="008000"/>
-          <w:kern w:val="0"/>
-          <w:sz w:val="19"/>
-          <w:szCs w:val="19"/>
-        </w:rPr>
-        <w:t>//</w:t>
-      </w:r>
-      <w:r>
-        <w:rPr>
-          <w:rFonts w:ascii="NSimSun" w:eastAsia="宋体" w:hAnsi="NSimSun" w:cs="NSimSun"/>
-          <w:color w:val="008000"/>
-          <w:kern w:val="0"/>
-          <w:sz w:val="19"/>
-          <w:szCs w:val="19"/>
-        </w:rPr>
-        <w:t>如果</w:t>
-      </w:r>
-      <w:r>
-        <w:rPr>
-          <w:rFonts w:ascii="NSimSun" w:eastAsia="宋体" w:hAnsi="NSimSun" w:cs="NSimSun"/>
-          <w:color w:val="008000"/>
-          <w:kern w:val="0"/>
-          <w:sz w:val="19"/>
-          <w:szCs w:val="19"/>
-        </w:rPr>
-        <w:t>pProcData-&gt;m_menuType = 1;</w:t>
-      </w:r>
-      <w:r>
-        <w:rPr>
-          <w:rFonts w:ascii="NSimSun" w:eastAsia="宋体" w:hAnsi="NSimSun" w:cs="NSimSun"/>
-          <w:color w:val="008000"/>
-          <w:kern w:val="0"/>
-          <w:sz w:val="19"/>
-          <w:szCs w:val="19"/>
-        </w:rPr>
-        <w:t>是自己要创建二级菜单的场景。则通过</w:t>
-      </w:r>
-      <w:r>
-        <w:rPr>
-          <w:rFonts w:ascii="NSimSun" w:eastAsia="宋体" w:hAnsi="NSimSun" w:cs="NSimSun"/>
-          <w:color w:val="008000"/>
-          <w:kern w:val="0"/>
-          <w:sz w:val="19"/>
-          <w:szCs w:val="19"/>
-        </w:rPr>
-        <w:t xml:space="preserve">s_procData.m_rootMenu </w:t>
-      </w:r>
-      <w:r>
-        <w:rPr>
-          <w:rFonts w:ascii="NSimSun" w:eastAsia="宋体" w:hAnsi="NSimSun" w:cs="NSimSun"/>
-          <w:color w:val="008000"/>
-          <w:kern w:val="0"/>
-          <w:sz w:val="19"/>
-          <w:szCs w:val="19"/>
-        </w:rPr>
-        <w:t>获取该插件的菜单根节点。</w:t>
+          <w:color w:val="000000"/>
+          <w:kern w:val="0"/>
+          <w:sz w:val="19"/>
+          <w:szCs w:val="19"/>
+        </w:rPr>
+        <w:tab/>
+      </w:r>
+      <w:r>
+        <w:rPr>
+          <w:rFonts w:ascii="NSimSun" w:eastAsia="宋体" w:hAnsi="NSimSun" w:cs="NSimSun"/>
+          <w:color w:val="0000FF"/>
+          <w:kern w:val="0"/>
+          <w:sz w:val="19"/>
+          <w:szCs w:val="19"/>
+        </w:rPr>
+        <w:t>return</w:t>
+      </w:r>
+      <w:r>
+        <w:rPr>
+          <w:rFonts w:ascii="NSimSun" w:eastAsia="宋体" w:hAnsi="NSimSun" w:cs="NSimSun"/>
+          <w:color w:val="000000"/>
+          <w:kern w:val="0"/>
+          <w:sz w:val="19"/>
+          <w:szCs w:val="19"/>
+        </w:rPr>
+        <w:t xml:space="preserve"> -1;</w:t>
       </w:r>
     </w:p>
     <w:p>
@@ -3936,7 +4124,7 @@
         <w:adjustRightInd w:val="0"/>
         <w:jc w:val="left"/>
         <w:rPr>
-          <w:rFonts w:ascii="NSimSun" w:eastAsia="宋体" w:hAnsi="NSimSun" w:cs="NSimSun"/>
+          <w:rFonts w:ascii="NSimSun" w:eastAsia="宋体" w:hAnsi="NSimSun" w:cs="NSimSun" w:hint="eastAsia"/>
           <w:color w:val="000000"/>
           <w:kern w:val="0"/>
           <w:sz w:val="19"/>
@@ -3952,46 +4140,7 @@
           <w:szCs w:val="19"/>
         </w:rPr>
         <w:tab/>
-      </w:r>
-      <w:r>
-        <w:rPr>
-          <w:rFonts w:ascii="NSimSun" w:eastAsia="宋体" w:hAnsi="NSimSun" w:cs="NSimSun"/>
-          <w:color w:val="008000"/>
-          <w:kern w:val="0"/>
-          <w:sz w:val="19"/>
-          <w:szCs w:val="19"/>
-        </w:rPr>
-        <w:t>//</w:t>
-      </w:r>
-      <w:r>
-        <w:rPr>
-          <w:rFonts w:ascii="NSimSun" w:eastAsia="宋体" w:hAnsi="NSimSun" w:cs="NSimSun"/>
-          <w:color w:val="008000"/>
-          <w:kern w:val="0"/>
-          <w:sz w:val="19"/>
-          <w:szCs w:val="19"/>
-        </w:rPr>
-        <w:t>插件开发者自行在</w:t>
-      </w:r>
-      <w:r>
-        <w:rPr>
-          <w:rFonts w:ascii="NSimSun" w:eastAsia="宋体" w:hAnsi="NSimSun" w:cs="NSimSun"/>
-          <w:color w:val="008000"/>
-          <w:kern w:val="0"/>
-          <w:sz w:val="19"/>
-          <w:szCs w:val="19"/>
-        </w:rPr>
-        <w:t>s_procData.m_rootMenu</w:t>
-      </w:r>
-      <w:r>
-        <w:rPr>
-          <w:rFonts w:ascii="NSimSun" w:eastAsia="宋体" w:hAnsi="NSimSun" w:cs="NSimSun"/>
-          <w:color w:val="008000"/>
-          <w:kern w:val="0"/>
-          <w:sz w:val="19"/>
-          <w:szCs w:val="19"/>
-        </w:rPr>
-        <w:t>下添加新的二级菜单项目</w:t>
+        <w:t>}</w:t>
       </w:r>
     </w:p>
     <w:p>
@@ -4001,13 +4150,79 @@
         <w:adjustRightInd w:val="0"/>
         <w:jc w:val="left"/>
         <w:rPr>
-          <w:rFonts w:ascii="NSimSun" w:eastAsia="宋体" w:hAnsi="NSimSun" w:cs="NSimSun"/>
-          <w:color w:val="000000"/>
-          <w:kern w:val="0"/>
-          <w:sz w:val="19"/>
-          <w:szCs w:val="19"/>
-        </w:rPr>
-      </w:pPr>
+          <w:rFonts w:ascii="新宋体" w:eastAsia="宋体" w:hAnsi="新宋体" w:cs="新宋体"/>
+          <w:color w:val="000000"/>
+          <w:kern w:val="0"/>
+          <w:sz w:val="19"/>
+          <w:szCs w:val="19"/>
+        </w:rPr>
+      </w:pPr>
+    </w:p>
+    <w:p>
+      <w:pPr>
+        <w:autoSpaceDE w:val="0"/>
+        <w:autoSpaceDN w:val="0"/>
+        <w:adjustRightInd w:val="0"/>
+        <w:ind w:firstLine="420"/>
+        <w:jc w:val="left"/>
+        <w:rPr>
+          <w:rFonts w:ascii="NSimSun" w:eastAsia="宋体" w:hAnsi="NSimSun" w:cs="NSimSun"/>
+          <w:color w:val="000000"/>
+          <w:kern w:val="0"/>
+          <w:sz w:val="19"/>
+          <w:szCs w:val="19"/>
+        </w:rPr>
+      </w:pPr>
+      <w:r>
+        <w:rPr>
+          <w:rFonts w:ascii="NSimSun" w:eastAsia="宋体" w:hAnsi="NSimSun" w:cs="NSimSun"/>
+          <w:color w:val="000000"/>
+          <w:kern w:val="0"/>
+          <w:sz w:val="19"/>
+          <w:szCs w:val="19"/>
+        </w:rPr>
+        <w:t xml:space="preserve">s_getCurEdit </w:t>
+      </w:r>
+      <w:r>
+        <w:rPr>
+          <w:rFonts w:ascii="NSimSun" w:eastAsia="宋体" w:hAnsi="NSimSun" w:cs="NSimSun"/>
+          <w:color w:val="008080"/>
+          <w:kern w:val="0"/>
+          <w:sz w:val="19"/>
+          <w:szCs w:val="19"/>
+        </w:rPr>
+        <w:t>=</w:t>
+      </w:r>
+      <w:r>
+        <w:rPr>
+          <w:rFonts w:ascii="NSimSun" w:eastAsia="宋体" w:hAnsi="NSimSun" w:cs="NSimSun"/>
+          <w:color w:val="000000"/>
+          <w:kern w:val="0"/>
+          <w:sz w:val="19"/>
+          <w:szCs w:val="19"/>
+        </w:rPr>
+        <w:t xml:space="preserve"> </w:t>
+      </w:r>
+      <w:r>
+        <w:rPr>
+          <w:rFonts w:ascii="NSimSun" w:eastAsia="宋体" w:hAnsi="NSimSun" w:cs="NSimSun"/>
+          <w:color w:val="808080"/>
+          <w:kern w:val="0"/>
+          <w:sz w:val="19"/>
+          <w:szCs w:val="19"/>
+        </w:rPr>
+        <w:t>getCurEdit</w:t>
+      </w:r>
+      <w:r>
+        <w:rPr>
+          <w:rFonts w:ascii="NSimSun" w:eastAsia="宋体" w:hAnsi="NSimSun" w:cs="NSimSun"/>
+          <w:color w:val="000000"/>
+          <w:kern w:val="0"/>
+          <w:sz w:val="19"/>
+          <w:szCs w:val="19"/>
+        </w:rPr>
+        <w:t>;</w:t>
+      </w:r>
     </w:p>
     <w:p>
       <w:pPr>
@@ -4032,11 +4247,62 @@
           <w:szCs w:val="19"/>
         </w:rPr>
         <w:tab/>
-      </w:r>
-      <w:r>
-        <w:rPr>
-          <w:rFonts w:ascii="NSimSun" w:eastAsia="宋体" w:hAnsi="NSimSun" w:cs="NSimSun"/>
-          <w:color w:val="008000"/>
+        <w:t xml:space="preserve">s_invokeMainFun </w:t>
+      </w:r>
+      <w:r>
+        <w:rPr>
+          <w:rFonts w:ascii="NSimSun" w:eastAsia="宋体" w:hAnsi="NSimSun" w:cs="NSimSun"/>
+          <w:color w:val="008080"/>
+          <w:kern w:val="0"/>
+          <w:sz w:val="19"/>
+          <w:szCs w:val="19"/>
+        </w:rPr>
+        <w:t>=</w:t>
+      </w:r>
+      <w:r>
+        <w:rPr>
+          <w:rFonts w:ascii="NSimSun" w:eastAsia="宋体" w:hAnsi="NSimSun" w:cs="NSimSun"/>
+          <w:color w:val="000000"/>
+          <w:kern w:val="0"/>
+          <w:sz w:val="19"/>
+          <w:szCs w:val="19"/>
+        </w:rPr>
+        <w:t xml:space="preserve"> </w:t>
+      </w:r>
+      <w:r>
+        <w:rPr>
+          <w:rFonts w:ascii="NSimSun" w:eastAsia="宋体" w:hAnsi="NSimSun" w:cs="NSimSun"/>
+          <w:color w:val="808080"/>
+          <w:kern w:val="0"/>
+          <w:sz w:val="19"/>
+          <w:szCs w:val="19"/>
+        </w:rPr>
+        <w:t>pluginCallBack</w:t>
+      </w:r>
+      <w:r>
+        <w:rPr>
+          <w:rFonts w:ascii="NSimSun" w:eastAsia="宋体" w:hAnsi="NSimSun" w:cs="NSimSun"/>
+          <w:color w:val="000000"/>
+          <w:kern w:val="0"/>
+          <w:sz w:val="19"/>
+          <w:szCs w:val="19"/>
+        </w:rPr>
+        <w:t>;</w:t>
+      </w:r>
+      <w:r>
+        <w:rPr>
+          <w:rFonts w:ascii="NSimSun" w:eastAsia="宋体" w:hAnsi="NSimSun" w:cs="NSimSun" w:hint="eastAsia"/>
+          <w:color w:val="000000"/>
+          <w:kern w:val="0"/>
+          <w:sz w:val="19"/>
+          <w:szCs w:val="19"/>
+        </w:rPr>
+        <w:t xml:space="preserve"> </w:t>
+      </w:r>
+      <w:r>
+        <w:rPr>
+          <w:rFonts w:ascii="NSimSun" w:eastAsia="宋体" w:hAnsi="NSimSun" w:cs="NSimSun" w:hint="eastAsia"/>
+          <w:color w:val="000000"/>
           <w:kern w:val="0"/>
           <w:sz w:val="19"/>
           <w:szCs w:val="19"/>
@@ -4045,13 +4311,33 @@
       </w:r>
       <w:r>
         <w:rPr>
-          <w:rFonts w:ascii="NSimSun" w:eastAsia="宋体" w:hAnsi="NSimSun" w:cs="NSimSun"/>
-          <w:color w:val="008000"/>
-          <w:kern w:val="0"/>
-          <w:sz w:val="19"/>
-          <w:szCs w:val="19"/>
-        </w:rPr>
-        <w:t>做一个简单的转大写的操作</w:t>
+          <w:rFonts w:ascii="NSimSun" w:eastAsia="宋体" w:hAnsi="NSimSun" w:cs="NSimSun" w:hint="eastAsia"/>
+          <w:color w:val="000000"/>
+          <w:kern w:val="0"/>
+          <w:sz w:val="19"/>
+          <w:szCs w:val="19"/>
+        </w:rPr>
+        <w:t>通过该函数给</w:t>
+      </w:r>
+      <w:r>
+        <w:rPr>
+          <w:rFonts w:ascii="NSimSun" w:eastAsia="宋体" w:hAnsi="NSimSun" w:cs="NSimSun" w:hint="eastAsia"/>
+          <w:color w:val="000000"/>
+          <w:kern w:val="0"/>
+          <w:sz w:val="19"/>
+          <w:szCs w:val="19"/>
+        </w:rPr>
+        <w:t>NDD</w:t>
+      </w:r>
+      <w:r>
+        <w:rPr>
+          <w:rFonts w:ascii="NSimSun" w:eastAsia="宋体" w:hAnsi="NSimSun" w:cs="NSimSun" w:hint="eastAsia"/>
+          <w:color w:val="000000"/>
+          <w:kern w:val="0"/>
+          <w:sz w:val="19"/>
+          <w:szCs w:val="19"/>
+        </w:rPr>
+        <w:t>主程序发送消息，如此插件可回调主程序功能。比如创建一个新的文件等。</w:t>
       </w:r>
     </w:p>
     <w:p>
@@ -4068,96 +4354,6 @@
           <w:szCs w:val="19"/>
         </w:rPr>
       </w:pPr>
-      <w:r>
-        <w:rPr>
-          <w:rFonts w:ascii="NSimSun" w:eastAsia="宋体" w:hAnsi="NSimSun" w:cs="NSimSun"/>
-          <w:color w:val="000000"/>
-          <w:kern w:val="0"/>
-          <w:sz w:val="19"/>
-          <w:szCs w:val="19"/>
-        </w:rPr>
-        <w:tab/>
-      </w:r>
-      <w:r>
-        <w:rPr>
-          <w:rFonts w:ascii="NSimSun" w:eastAsia="宋体" w:hAnsi="NSimSun" w:cs="NSimSun"/>
-          <w:color w:val="2B91AF"/>
-          <w:kern w:val="0"/>
-          <w:sz w:val="19"/>
-          <w:szCs w:val="19"/>
-        </w:rPr>
-        <w:t>QtTestClass</w:t>
-      </w:r>
-      <w:r>
-        <w:rPr>
-          <w:rFonts w:ascii="NSimSun" w:eastAsia="宋体" w:hAnsi="NSimSun" w:cs="NSimSun"/>
-          <w:color w:val="000000"/>
-          <w:kern w:val="0"/>
-          <w:sz w:val="19"/>
-          <w:szCs w:val="19"/>
-        </w:rPr>
-        <w:t xml:space="preserve">* p = </w:t>
-      </w:r>
-      <w:r>
-        <w:rPr>
-          <w:rFonts w:ascii="NSimSun" w:eastAsia="宋体" w:hAnsi="NSimSun" w:cs="NSimSun"/>
-          <w:color w:val="0000FF"/>
-          <w:kern w:val="0"/>
-          <w:sz w:val="19"/>
-          <w:szCs w:val="19"/>
-        </w:rPr>
-        <w:t>new</w:t>
-      </w:r>
-      <w:r>
-        <w:rPr>
-          <w:rFonts w:ascii="NSimSun" w:eastAsia="宋体" w:hAnsi="NSimSun" w:cs="NSimSun"/>
-          <w:color w:val="000000"/>
-          <w:kern w:val="0"/>
-          <w:sz w:val="19"/>
-          <w:szCs w:val="19"/>
-        </w:rPr>
-        <w:t xml:space="preserve"> </w:t>
-      </w:r>
-      <w:r>
-        <w:rPr>
-          <w:rFonts w:ascii="NSimSun" w:eastAsia="宋体" w:hAnsi="NSimSun" w:cs="NSimSun"/>
-          <w:color w:val="2B91AF"/>
-          <w:kern w:val="0"/>
-          <w:sz w:val="19"/>
-          <w:szCs w:val="19"/>
-        </w:rPr>
-        <w:t>QtTestClass</w:t>
-      </w:r>
-      <w:r>
-        <w:rPr>
-          <w:rFonts w:ascii="NSimSun" w:eastAsia="宋体" w:hAnsi="NSimSun" w:cs="NSimSun"/>
-          <w:color w:val="000000"/>
-          <w:kern w:val="0"/>
-          <w:sz w:val="19"/>
-          <w:szCs w:val="19"/>
-        </w:rPr>
-        <w:t>(</w:t>
-      </w:r>
-      <w:r>
-        <w:rPr>
-          <w:rFonts w:ascii="NSimSun" w:eastAsia="宋体" w:hAnsi="NSimSun" w:cs="NSimSun"/>
-          <w:color w:val="808080"/>
-          <w:kern w:val="0"/>
-          <w:sz w:val="19"/>
-          <w:szCs w:val="19"/>
-        </w:rPr>
-        <w:t>pNotepad</w:t>
-      </w:r>
-      <w:r>
-        <w:rPr>
-          <w:rFonts w:ascii="NSimSun" w:eastAsia="宋体" w:hAnsi="NSimSun" w:cs="NSimSun"/>
-          <w:color w:val="000000"/>
-          <w:kern w:val="0"/>
-          <w:sz w:val="19"/>
-          <w:szCs w:val="19"/>
-        </w:rPr>
-        <w:t>,pEdit);</w:t>
-      </w:r>
     </w:p>
     <w:p>
       <w:pPr>
@@ -4201,7 +4397,27 @@
           <w:sz w:val="19"/>
           <w:szCs w:val="19"/>
         </w:rPr>
-        <w:t>主窗口关闭时，子窗口也关闭。避免空指针操作</w:t>
+        <w:t>务必拷贝一份</w:t>
+      </w:r>
+      <w:r>
+        <w:rPr>
+          <w:rFonts w:ascii="NSimSun" w:eastAsia="宋体" w:hAnsi="NSimSun" w:cs="NSimSun"/>
+          <w:color w:val="008000"/>
+          <w:kern w:val="0"/>
+          <w:sz w:val="19"/>
+          <w:szCs w:val="19"/>
+        </w:rPr>
+        <w:t>pProcData</w:t>
+      </w:r>
+      <w:r>
+        <w:rPr>
+          <w:rFonts w:ascii="NSimSun" w:eastAsia="宋体" w:hAnsi="NSimSun" w:cs="NSimSun"/>
+          <w:color w:val="008000"/>
+          <w:kern w:val="0"/>
+          <w:sz w:val="19"/>
+          <w:szCs w:val="19"/>
+        </w:rPr>
+        <w:t>，在外面会释放。</w:t>
       </w:r>
     </w:p>
     <w:p>
@@ -4227,27 +4443,66 @@
           <w:szCs w:val="19"/>
         </w:rPr>
         <w:tab/>
-        <w:t>p-&gt;setWindowFlag(Qt::</w:t>
-      </w:r>
-      <w:r>
-        <w:rPr>
-          <w:rFonts w:ascii="NSimSun" w:eastAsia="宋体" w:hAnsi="NSimSun" w:cs="NSimSun"/>
-          <w:color w:val="2F4F4F"/>
-          <w:kern w:val="0"/>
-          <w:sz w:val="19"/>
-          <w:szCs w:val="19"/>
-        </w:rPr>
-        <w:t>Window</w:t>
-      </w:r>
-      <w:r>
-        <w:rPr>
-          <w:rFonts w:ascii="NSimSun" w:eastAsia="宋体" w:hAnsi="NSimSun" w:cs="NSimSun"/>
-          <w:color w:val="000000"/>
-          <w:kern w:val="0"/>
-          <w:sz w:val="19"/>
-          <w:szCs w:val="19"/>
-        </w:rPr>
-        <w:t>);</w:t>
+      </w:r>
+      <w:r>
+        <w:rPr>
+          <w:rFonts w:ascii="NSimSun" w:eastAsia="宋体" w:hAnsi="NSimSun" w:cs="NSimSun"/>
+          <w:color w:val="0000FF"/>
+          <w:kern w:val="0"/>
+          <w:sz w:val="19"/>
+          <w:szCs w:val="19"/>
+        </w:rPr>
+        <w:t>if</w:t>
+      </w:r>
+      <w:r>
+        <w:rPr>
+          <w:rFonts w:ascii="NSimSun" w:eastAsia="宋体" w:hAnsi="NSimSun" w:cs="NSimSun"/>
+          <w:color w:val="000000"/>
+          <w:kern w:val="0"/>
+          <w:sz w:val="19"/>
+          <w:szCs w:val="19"/>
+        </w:rPr>
+        <w:t xml:space="preserve"> (</w:t>
+      </w:r>
+      <w:r>
+        <w:rPr>
+          <w:rFonts w:ascii="NSimSun" w:eastAsia="宋体" w:hAnsi="NSimSun" w:cs="NSimSun"/>
+          <w:color w:val="808080"/>
+          <w:kern w:val="0"/>
+          <w:sz w:val="19"/>
+          <w:szCs w:val="19"/>
+        </w:rPr>
+        <w:t>pProcData</w:t>
+      </w:r>
+      <w:r>
+        <w:rPr>
+          <w:rFonts w:ascii="NSimSun" w:eastAsia="宋体" w:hAnsi="NSimSun" w:cs="NSimSun"/>
+          <w:color w:val="000000"/>
+          <w:kern w:val="0"/>
+          <w:sz w:val="19"/>
+          <w:szCs w:val="19"/>
+        </w:rPr>
+        <w:t xml:space="preserve"> != </w:t>
+      </w:r>
+      <w:r>
+        <w:rPr>
+          <w:rFonts w:ascii="NSimSun" w:eastAsia="宋体" w:hAnsi="NSimSun" w:cs="NSimSun"/>
+          <w:color w:val="0000FF"/>
+          <w:kern w:val="0"/>
+          <w:sz w:val="19"/>
+          <w:szCs w:val="19"/>
+        </w:rPr>
+        <w:t>nullptr</w:t>
+      </w:r>
+      <w:r>
+        <w:rPr>
+          <w:rFonts w:ascii="NSimSun" w:eastAsia="宋体" w:hAnsi="NSimSun" w:cs="NSimSun"/>
+          <w:color w:val="000000"/>
+          <w:kern w:val="0"/>
+          <w:sz w:val="19"/>
+          <w:szCs w:val="19"/>
+        </w:rPr>
+        <w:t>)</w:t>
       </w:r>
     </w:p>
     <w:p>
@@ -4273,7 +4528,7 @@
           <w:szCs w:val="19"/>
         </w:rPr>
         <w:tab/>
-        <w:t>p-&gt;show();</w:t>
+        <w:t>{</w:t>
       </w:r>
     </w:p>
     <w:p>
@@ -4290,11 +4545,76 @@
           <w:szCs w:val="19"/>
         </w:rPr>
       </w:pPr>
-    </w:p>
-    <w:p>
-      <w:pPr>
-        <w:rPr>
-          <w:rFonts w:ascii="新宋体" w:eastAsia="宋体" w:hAnsi="新宋体" w:cs="新宋体"/>
+      <w:r>
+        <w:rPr>
+          <w:rFonts w:ascii="NSimSun" w:eastAsia="宋体" w:hAnsi="NSimSun" w:cs="NSimSun"/>
+          <w:color w:val="000000"/>
+          <w:kern w:val="0"/>
+          <w:sz w:val="19"/>
+          <w:szCs w:val="19"/>
+        </w:rPr>
+        <w:tab/>
+      </w:r>
+      <w:r>
+        <w:rPr>
+          <w:rFonts w:ascii="NSimSun" w:eastAsia="宋体" w:hAnsi="NSimSun" w:cs="NSimSun"/>
+          <w:color w:val="000000"/>
+          <w:kern w:val="0"/>
+          <w:sz w:val="19"/>
+          <w:szCs w:val="19"/>
+        </w:rPr>
+        <w:tab/>
+        <w:t xml:space="preserve">s_procData </w:t>
+      </w:r>
+      <w:r>
+        <w:rPr>
+          <w:rFonts w:ascii="NSimSun" w:eastAsia="宋体" w:hAnsi="NSimSun" w:cs="NSimSun"/>
+          <w:color w:val="008080"/>
+          <w:kern w:val="0"/>
+          <w:sz w:val="19"/>
+          <w:szCs w:val="19"/>
+        </w:rPr>
+        <w:t>=</w:t>
+      </w:r>
+      <w:r>
+        <w:rPr>
+          <w:rFonts w:ascii="NSimSun" w:eastAsia="宋体" w:hAnsi="NSimSun" w:cs="NSimSun"/>
+          <w:color w:val="000000"/>
+          <w:kern w:val="0"/>
+          <w:sz w:val="19"/>
+          <w:szCs w:val="19"/>
+        </w:rPr>
+        <w:t xml:space="preserve"> *</w:t>
+      </w:r>
+      <w:r>
+        <w:rPr>
+          <w:rFonts w:ascii="NSimSun" w:eastAsia="宋体" w:hAnsi="NSimSun" w:cs="NSimSun"/>
+          <w:color w:val="808080"/>
+          <w:kern w:val="0"/>
+          <w:sz w:val="19"/>
+          <w:szCs w:val="19"/>
+        </w:rPr>
+        <w:t>pProcData</w:t>
+      </w:r>
+      <w:r>
+        <w:rPr>
+          <w:rFonts w:ascii="NSimSun" w:eastAsia="宋体" w:hAnsi="NSimSun" w:cs="NSimSun"/>
+          <w:color w:val="000000"/>
+          <w:kern w:val="0"/>
+          <w:sz w:val="19"/>
+          <w:szCs w:val="19"/>
+        </w:rPr>
+        <w:t>;</w:t>
+      </w:r>
+    </w:p>
+    <w:p>
+      <w:pPr>
+        <w:autoSpaceDE w:val="0"/>
+        <w:autoSpaceDN w:val="0"/>
+        <w:adjustRightInd w:val="0"/>
+        <w:jc w:val="left"/>
+        <w:rPr>
+          <w:rFonts w:ascii="NSimSun" w:eastAsia="宋体" w:hAnsi="NSimSun" w:cs="NSimSun"/>
           <w:color w:val="000000"/>
           <w:kern w:val="0"/>
           <w:sz w:val="19"/>
@@ -4311,6 +4631,354 @@
         </w:rPr>
         <w:lastRenderedPageBreak/>
         <w:tab/>
+        <w:t>}</w:t>
+      </w:r>
+    </w:p>
+    <w:p>
+      <w:pPr>
+        <w:autoSpaceDE w:val="0"/>
+        <w:autoSpaceDN w:val="0"/>
+        <w:adjustRightInd w:val="0"/>
+        <w:jc w:val="left"/>
+        <w:rPr>
+          <w:rFonts w:ascii="NSimSun" w:eastAsia="宋体" w:hAnsi="NSimSun" w:cs="NSimSun"/>
+          <w:color w:val="000000"/>
+          <w:kern w:val="0"/>
+          <w:sz w:val="19"/>
+          <w:szCs w:val="19"/>
+        </w:rPr>
+      </w:pPr>
+      <w:r>
+        <w:rPr>
+          <w:rFonts w:ascii="NSimSun" w:eastAsia="宋体" w:hAnsi="NSimSun" w:cs="NSimSun"/>
+          <w:color w:val="000000"/>
+          <w:kern w:val="0"/>
+          <w:sz w:val="19"/>
+          <w:szCs w:val="19"/>
+        </w:rPr>
+        <w:tab/>
+        <w:t xml:space="preserve">s_pMainNotepad = </w:t>
+      </w:r>
+      <w:r>
+        <w:rPr>
+          <w:rFonts w:ascii="NSimSun" w:eastAsia="宋体" w:hAnsi="NSimSun" w:cs="NSimSun"/>
+          <w:color w:val="808080"/>
+          <w:kern w:val="0"/>
+          <w:sz w:val="19"/>
+          <w:szCs w:val="19"/>
+        </w:rPr>
+        <w:t>pNotepad</w:t>
+      </w:r>
+      <w:r>
+        <w:rPr>
+          <w:rFonts w:ascii="NSimSun" w:eastAsia="宋体" w:hAnsi="NSimSun" w:cs="NSimSun"/>
+          <w:color w:val="000000"/>
+          <w:kern w:val="0"/>
+          <w:sz w:val="19"/>
+          <w:szCs w:val="19"/>
+        </w:rPr>
+        <w:t>;</w:t>
+      </w:r>
+    </w:p>
+    <w:p>
+      <w:pPr>
+        <w:autoSpaceDE w:val="0"/>
+        <w:autoSpaceDN w:val="0"/>
+        <w:adjustRightInd w:val="0"/>
+        <w:jc w:val="left"/>
+        <w:rPr>
+          <w:rFonts w:ascii="NSimSun" w:eastAsia="宋体" w:hAnsi="NSimSun" w:cs="NSimSun"/>
+          <w:color w:val="000000"/>
+          <w:kern w:val="0"/>
+          <w:sz w:val="19"/>
+          <w:szCs w:val="19"/>
+        </w:rPr>
+      </w:pPr>
+      <w:r>
+        <w:rPr>
+          <w:rFonts w:ascii="NSimSun" w:eastAsia="宋体" w:hAnsi="NSimSun" w:cs="NSimSun"/>
+          <w:color w:val="000000"/>
+          <w:kern w:val="0"/>
+          <w:sz w:val="19"/>
+          <w:szCs w:val="19"/>
+        </w:rPr>
+        <w:tab/>
+      </w:r>
+      <w:r>
+        <w:rPr>
+          <w:rFonts w:ascii="NSimSun" w:eastAsia="宋体" w:hAnsi="NSimSun" w:cs="NSimSun"/>
+          <w:color w:val="008000"/>
+          <w:kern w:val="0"/>
+          <w:sz w:val="19"/>
+          <w:szCs w:val="19"/>
+        </w:rPr>
+        <w:t>//</w:t>
+      </w:r>
+      <w:r>
+        <w:rPr>
+          <w:rFonts w:ascii="NSimSun" w:eastAsia="宋体" w:hAnsi="NSimSun" w:cs="NSimSun"/>
+          <w:color w:val="008000"/>
+          <w:kern w:val="0"/>
+          <w:sz w:val="19"/>
+          <w:szCs w:val="19"/>
+        </w:rPr>
+        <w:t>如果</w:t>
+      </w:r>
+      <w:r>
+        <w:rPr>
+          <w:rFonts w:ascii="NSimSun" w:eastAsia="宋体" w:hAnsi="NSimSun" w:cs="NSimSun"/>
+          <w:color w:val="008000"/>
+          <w:kern w:val="0"/>
+          <w:sz w:val="19"/>
+          <w:szCs w:val="19"/>
+        </w:rPr>
+        <w:t>pProcData-&gt;m_menuType = 1;</w:t>
+      </w:r>
+      <w:r>
+        <w:rPr>
+          <w:rFonts w:ascii="NSimSun" w:eastAsia="宋体" w:hAnsi="NSimSun" w:cs="NSimSun"/>
+          <w:color w:val="008000"/>
+          <w:kern w:val="0"/>
+          <w:sz w:val="19"/>
+          <w:szCs w:val="19"/>
+        </w:rPr>
+        <w:t>是自己要创建二级菜单的场景。则通过</w:t>
+      </w:r>
+      <w:r>
+        <w:rPr>
+          <w:rFonts w:ascii="NSimSun" w:eastAsia="宋体" w:hAnsi="NSimSun" w:cs="NSimSun"/>
+          <w:color w:val="008000"/>
+          <w:kern w:val="0"/>
+          <w:sz w:val="19"/>
+          <w:szCs w:val="19"/>
+        </w:rPr>
+        <w:t xml:space="preserve">s_procData.m_rootMenu </w:t>
+      </w:r>
+      <w:r>
+        <w:rPr>
+          <w:rFonts w:ascii="NSimSun" w:eastAsia="宋体" w:hAnsi="NSimSun" w:cs="NSimSun"/>
+          <w:color w:val="008000"/>
+          <w:kern w:val="0"/>
+          <w:sz w:val="19"/>
+          <w:szCs w:val="19"/>
+        </w:rPr>
+        <w:t>获取该插件的菜单根节点。</w:t>
+      </w:r>
+    </w:p>
+    <w:p>
+      <w:pPr>
+        <w:autoSpaceDE w:val="0"/>
+        <w:autoSpaceDN w:val="0"/>
+        <w:adjustRightInd w:val="0"/>
+        <w:jc w:val="left"/>
+        <w:rPr>
+          <w:rFonts w:ascii="NSimSun" w:eastAsia="宋体" w:hAnsi="NSimSun" w:cs="NSimSun"/>
+          <w:color w:val="000000"/>
+          <w:kern w:val="0"/>
+          <w:sz w:val="19"/>
+          <w:szCs w:val="19"/>
+        </w:rPr>
+      </w:pPr>
+      <w:r>
+        <w:rPr>
+          <w:rFonts w:ascii="NSimSun" w:eastAsia="宋体" w:hAnsi="NSimSun" w:cs="NSimSun"/>
+          <w:color w:val="000000"/>
+          <w:kern w:val="0"/>
+          <w:sz w:val="19"/>
+          <w:szCs w:val="19"/>
+        </w:rPr>
+        <w:tab/>
+      </w:r>
+      <w:r>
+        <w:rPr>
+          <w:rFonts w:ascii="NSimSun" w:eastAsia="宋体" w:hAnsi="NSimSun" w:cs="NSimSun"/>
+          <w:color w:val="008000"/>
+          <w:kern w:val="0"/>
+          <w:sz w:val="19"/>
+          <w:szCs w:val="19"/>
+        </w:rPr>
+        <w:t>//</w:t>
+      </w:r>
+      <w:r>
+        <w:rPr>
+          <w:rFonts w:ascii="NSimSun" w:eastAsia="宋体" w:hAnsi="NSimSun" w:cs="NSimSun"/>
+          <w:color w:val="008000"/>
+          <w:kern w:val="0"/>
+          <w:sz w:val="19"/>
+          <w:szCs w:val="19"/>
+        </w:rPr>
+        <w:t>插件开发者自行在</w:t>
+      </w:r>
+      <w:r>
+        <w:rPr>
+          <w:rFonts w:ascii="NSimSun" w:eastAsia="宋体" w:hAnsi="NSimSun" w:cs="NSimSun"/>
+          <w:color w:val="008000"/>
+          <w:kern w:val="0"/>
+          <w:sz w:val="19"/>
+          <w:szCs w:val="19"/>
+        </w:rPr>
+        <w:t>s_procData.m_rootMenu</w:t>
+      </w:r>
+      <w:r>
+        <w:rPr>
+          <w:rFonts w:ascii="NSimSun" w:eastAsia="宋体" w:hAnsi="NSimSun" w:cs="NSimSun"/>
+          <w:color w:val="008000"/>
+          <w:kern w:val="0"/>
+          <w:sz w:val="19"/>
+          <w:szCs w:val="19"/>
+        </w:rPr>
+        <w:t>下添加新的二级菜单项目</w:t>
+      </w:r>
+    </w:p>
+    <w:p>
+      <w:pPr>
+        <w:autoSpaceDE w:val="0"/>
+        <w:autoSpaceDN w:val="0"/>
+        <w:adjustRightInd w:val="0"/>
+        <w:jc w:val="left"/>
+        <w:rPr>
+          <w:rFonts w:ascii="NSimSun" w:eastAsia="宋体" w:hAnsi="NSimSun" w:cs="NSimSun"/>
+          <w:color w:val="000000"/>
+          <w:kern w:val="0"/>
+          <w:sz w:val="19"/>
+          <w:szCs w:val="19"/>
+        </w:rPr>
+      </w:pPr>
+      <w:r>
+        <w:rPr>
+          <w:rFonts w:ascii="NSimSun" w:eastAsia="宋体" w:hAnsi="NSimSun" w:cs="NSimSun"/>
+          <w:color w:val="2B91AF"/>
+          <w:kern w:val="0"/>
+          <w:sz w:val="19"/>
+          <w:szCs w:val="19"/>
+        </w:rPr>
+        <w:t>QObject</w:t>
+      </w:r>
+      <w:r>
+        <w:rPr>
+          <w:rFonts w:ascii="NSimSun" w:eastAsia="宋体" w:hAnsi="NSimSun" w:cs="NSimSun"/>
+          <w:color w:val="000000"/>
+          <w:kern w:val="0"/>
+          <w:sz w:val="19"/>
+          <w:szCs w:val="19"/>
+        </w:rPr>
+        <w:t>::connect(</w:t>
+      </w:r>
+      <w:r>
+        <w:rPr>
+          <w:rFonts w:ascii="NSimSun" w:eastAsia="宋体" w:hAnsi="NSimSun" w:cs="NSimSun"/>
+          <w:color w:val="808080"/>
+          <w:kern w:val="0"/>
+          <w:sz w:val="19"/>
+          <w:szCs w:val="19"/>
+        </w:rPr>
+        <w:t>pProcData</w:t>
+      </w:r>
+      <w:r>
+        <w:rPr>
+          <w:rFonts w:ascii="NSimSun" w:eastAsia="宋体" w:hAnsi="NSimSun" w:cs="NSimSun"/>
+          <w:color w:val="000000"/>
+          <w:kern w:val="0"/>
+          <w:sz w:val="19"/>
+          <w:szCs w:val="19"/>
+        </w:rPr>
+        <w:t>-&gt;m_pAction, &amp;</w:t>
+      </w:r>
+      <w:r>
+        <w:rPr>
+          <w:rFonts w:ascii="NSimSun" w:eastAsia="宋体" w:hAnsi="NSimSun" w:cs="NSimSun"/>
+          <w:color w:val="2B91AF"/>
+          <w:kern w:val="0"/>
+          <w:sz w:val="19"/>
+          <w:szCs w:val="19"/>
+        </w:rPr>
+        <w:t>QAction</w:t>
+      </w:r>
+      <w:r>
+        <w:rPr>
+          <w:rFonts w:ascii="NSimSun" w:eastAsia="宋体" w:hAnsi="NSimSun" w:cs="NSimSun"/>
+          <w:color w:val="000000"/>
+          <w:kern w:val="0"/>
+          <w:sz w:val="19"/>
+          <w:szCs w:val="19"/>
+        </w:rPr>
+        <w:t>::triggered, pInstanse, &amp;</w:t>
+      </w:r>
+      <w:r>
+        <w:rPr>
+          <w:rFonts w:ascii="NSimSun" w:eastAsia="宋体" w:hAnsi="NSimSun" w:cs="NSimSun"/>
+          <w:color w:val="2B91AF"/>
+          <w:kern w:val="0"/>
+          <w:sz w:val="19"/>
+          <w:szCs w:val="19"/>
+        </w:rPr>
+        <w:t>InstanceObj</w:t>
+      </w:r>
+      <w:r>
+        <w:rPr>
+          <w:rFonts w:ascii="NSimSun" w:eastAsia="宋体" w:hAnsi="NSimSun" w:cs="NSimSun"/>
+          <w:color w:val="000000"/>
+          <w:kern w:val="0"/>
+          <w:sz w:val="19"/>
+          <w:szCs w:val="19"/>
+        </w:rPr>
+        <w:t>::doMainWork, Qt::</w:t>
+      </w:r>
+      <w:r>
+        <w:rPr>
+          <w:rFonts w:ascii="NSimSun" w:eastAsia="宋体" w:hAnsi="NSimSun" w:cs="NSimSun"/>
+          <w:color w:val="2F4F4F"/>
+          <w:kern w:val="0"/>
+          <w:sz w:val="19"/>
+          <w:szCs w:val="19"/>
+        </w:rPr>
+        <w:t>UniqueConnection</w:t>
+      </w:r>
+      <w:r>
+        <w:rPr>
+          <w:rFonts w:ascii="NSimSun" w:eastAsia="宋体" w:hAnsi="NSimSun" w:cs="NSimSun"/>
+          <w:color w:val="000000"/>
+          <w:kern w:val="0"/>
+          <w:sz w:val="19"/>
+          <w:szCs w:val="19"/>
+        </w:rPr>
+        <w:t>);</w:t>
+      </w:r>
+    </w:p>
+    <w:p>
+      <w:pPr>
+        <w:autoSpaceDE w:val="0"/>
+        <w:autoSpaceDN w:val="0"/>
+        <w:adjustRightInd w:val="0"/>
+        <w:jc w:val="left"/>
+        <w:rPr>
+          <w:rFonts w:ascii="NSimSun" w:eastAsia="宋体" w:hAnsi="NSimSun" w:cs="NSimSun"/>
+          <w:color w:val="000000"/>
+          <w:kern w:val="0"/>
+          <w:sz w:val="19"/>
+          <w:szCs w:val="19"/>
+        </w:rPr>
+      </w:pPr>
+    </w:p>
+    <w:p>
+      <w:pPr>
+        <w:rPr>
+          <w:rFonts w:ascii="新宋体" w:eastAsia="宋体" w:hAnsi="新宋体" w:cs="新宋体" w:hint="eastAsia"/>
+          <w:color w:val="000000"/>
+          <w:kern w:val="0"/>
+          <w:sz w:val="19"/>
+          <w:szCs w:val="19"/>
+        </w:rPr>
+      </w:pPr>
+      <w:r>
+        <w:rPr>
+          <w:rFonts w:ascii="NSimSun" w:eastAsia="宋体" w:hAnsi="NSimSun" w:cs="NSimSun"/>
+          <w:color w:val="000000"/>
+          <w:kern w:val="0"/>
+          <w:sz w:val="19"/>
+          <w:szCs w:val="19"/>
+        </w:rPr>
+        <w:tab/>
       </w:r>
       <w:r>
         <w:rPr>
@@ -4346,6 +5014,109 @@
     <w:p>
       <w:pPr>
         <w:rPr>
+          <w:rFonts w:ascii="新宋体" w:eastAsia="宋体" w:hAnsi="新宋体" w:cs="新宋体" w:hint="eastAsia"/>
+          <w:color w:val="000000"/>
+          <w:kern w:val="0"/>
+          <w:sz w:val="19"/>
+          <w:szCs w:val="19"/>
+        </w:rPr>
+      </w:pPr>
+    </w:p>
+    <w:p>
+      <w:pPr>
+        <w:rPr>
+          <w:rFonts w:ascii="新宋体" w:eastAsia="宋体" w:hAnsi="新宋体" w:cs="新宋体" w:hint="eastAsia"/>
+          <w:color w:val="000000"/>
+          <w:kern w:val="0"/>
+          <w:sz w:val="19"/>
+          <w:szCs w:val="19"/>
+        </w:rPr>
+      </w:pPr>
+      <w:r>
+        <w:rPr>
+          <w:rFonts w:ascii="新宋体" w:eastAsia="宋体" w:hAnsi="新宋体" w:cs="新宋体" w:hint="eastAsia"/>
+          <w:color w:val="000000"/>
+          <w:kern w:val="0"/>
+          <w:sz w:val="19"/>
+          <w:szCs w:val="19"/>
+        </w:rPr>
+        <w:t>instanceObj.cpp</w:t>
+      </w:r>
+      <w:r>
+        <w:rPr>
+          <w:rFonts w:ascii="新宋体" w:eastAsia="宋体" w:hAnsi="新宋体" w:cs="新宋体" w:hint="eastAsia"/>
+          <w:color w:val="000000"/>
+          <w:kern w:val="0"/>
+          <w:sz w:val="19"/>
+          <w:szCs w:val="19"/>
+        </w:rPr>
+        <w:t>代码没什么难度，就是执行</w:t>
+      </w:r>
+      <w:r>
+        <w:rPr>
+          <w:rFonts w:ascii="NSimSun" w:eastAsia="宋体" w:hAnsi="NSimSun" w:cs="NSimSun"/>
+          <w:color w:val="000000"/>
+          <w:kern w:val="0"/>
+          <w:sz w:val="19"/>
+          <w:szCs w:val="19"/>
+        </w:rPr>
+        <w:t>doMainWork</w:t>
+      </w:r>
+      <w:r>
+        <w:rPr>
+          <w:rFonts w:ascii="NSimSun" w:eastAsia="宋体" w:hAnsi="NSimSun" w:cs="NSimSun"/>
+          <w:color w:val="000000"/>
+          <w:kern w:val="0"/>
+          <w:sz w:val="19"/>
+          <w:szCs w:val="19"/>
+        </w:rPr>
+        <w:t>槽函数。</w:t>
+      </w:r>
+      <w:r>
+        <w:rPr>
+          <w:rFonts w:ascii="NSimSun" w:eastAsia="宋体" w:hAnsi="NSimSun" w:cs="NSimSun"/>
+          <w:color w:val="000000"/>
+          <w:kern w:val="0"/>
+          <w:sz w:val="19"/>
+          <w:szCs w:val="19"/>
+        </w:rPr>
+        <w:t>外面用户点击插件的时候，就会调用对应的</w:t>
+      </w:r>
+      <w:r>
+        <w:rPr>
+          <w:rFonts w:ascii="NSimSun" w:eastAsia="宋体" w:hAnsi="NSimSun" w:cs="NSimSun"/>
+          <w:color w:val="000000"/>
+          <w:kern w:val="0"/>
+          <w:sz w:val="19"/>
+          <w:szCs w:val="19"/>
+        </w:rPr>
+        <w:t>doMainWork</w:t>
+      </w:r>
+      <w:r>
+        <w:rPr>
+          <w:rFonts w:ascii="NSimSun" w:eastAsia="宋体" w:hAnsi="NSimSun" w:cs="NSimSun"/>
+          <w:color w:val="000000"/>
+          <w:kern w:val="0"/>
+          <w:sz w:val="19"/>
+          <w:szCs w:val="19"/>
+        </w:rPr>
+        <w:t>槽函数，创造出插件的主窗口。</w:t>
+      </w:r>
+    </w:p>
+    <w:p>
+      <w:pPr>
+        <w:rPr>
+          <w:rFonts w:ascii="新宋体" w:eastAsia="宋体" w:hAnsi="新宋体" w:cs="新宋体" w:hint="eastAsia"/>
+          <w:color w:val="000000"/>
+          <w:kern w:val="0"/>
+          <w:sz w:val="19"/>
+          <w:szCs w:val="19"/>
+        </w:rPr>
+      </w:pPr>
+    </w:p>
+    <w:p>
+      <w:pPr>
+        <w:rPr>
           <w:rFonts w:ascii="新宋体" w:eastAsia="宋体" w:hAnsi="新宋体" w:cs="新宋体"/>
           <w:color w:val="000000"/>
           <w:kern w:val="0"/>
@@ -4356,44 +5127,17 @@
       <w:r>
         <w:rPr>
           <w:rFonts w:ascii="新宋体" w:eastAsia="宋体" w:hAnsi="新宋体" w:cs="新宋体"/>
-          <w:color w:val="000000"/>
-          <w:kern w:val="0"/>
-          <w:sz w:val="19"/>
-          <w:szCs w:val="19"/>
-        </w:rPr>
-        <w:t>而</w:t>
-      </w:r>
-      <w:r>
-        <w:rPr>
-          <w:rFonts w:ascii="新宋体" w:eastAsia="宋体" w:hAnsi="新宋体" w:cs="新宋体" w:hint="eastAsia"/>
-          <w:color w:val="000000"/>
-          <w:kern w:val="0"/>
-          <w:sz w:val="19"/>
-          <w:szCs w:val="19"/>
-        </w:rPr>
-        <w:t>qttestclass.cpp</w:t>
-      </w:r>
-      <w:r>
-        <w:rPr>
-          <w:rFonts w:ascii="新宋体" w:eastAsia="宋体" w:hAnsi="新宋体" w:cs="新宋体" w:hint="eastAsia"/>
-          <w:color w:val="000000"/>
-          <w:kern w:val="0"/>
-          <w:sz w:val="19"/>
-          <w:szCs w:val="19"/>
-        </w:rPr>
-        <w:t>中的代码非常简单，就是一个大小写转换，然后回填编辑器窗口的过程，我们就不再详细讲解，贴图如下：</w:t>
-      </w:r>
-    </w:p>
-    <w:p>
-      <w:r>
-        <w:rPr>
           <w:noProof/>
+          <w:color w:val="000000"/>
+          <w:kern w:val="0"/>
+          <w:sz w:val="19"/>
+          <w:szCs w:val="19"/>
         </w:rPr>
         <w:drawing>
           <wp:inline distT="0" distB="0" distL="0" distR="0">
-            <wp:extent cx="5274310" cy="6142990"/>
+            <wp:extent cx="5274310" cy="5283845"/>
             <wp:effectExtent l="19050" t="0" r="2540" b="0"/>
-            <wp:docPr id="3" name="图片 11"/>
+            <wp:docPr id="12" name="图片 1"/>
             <wp:cNvGraphicFramePr>
               <a:graphicFrameLocks xmlns:a="http://schemas.openxmlformats.org/drawingml/2006/main" noChangeAspect="1"/>
             </wp:cNvGraphicFramePr>
@@ -4401,7 +5145,7 @@
               <a:graphicData uri="http://schemas.openxmlformats.org/drawingml/2006/picture">
                 <pic:pic xmlns:pic="http://schemas.openxmlformats.org/drawingml/2006/picture">
                   <pic:nvPicPr>
-                    <pic:cNvPr id="3" name="图片 11"/>
+                    <pic:cNvPr id="0" name="Picture 1"/>
                     <pic:cNvPicPr>
                       <a:picLocks noChangeAspect="1" noChangeArrowheads="1"/>
                     </pic:cNvPicPr>
@@ -4413,10 +5157,10 @@
                       <a:fillRect/>
                     </a:stretch>
                   </pic:blipFill>
-                  <pic:spPr>
+                  <pic:spPr bwMode="auto">
                     <a:xfrm>
                       <a:off x="0" y="0"/>
-                      <a:ext cx="5274310" cy="6143033"/>
+                      <a:ext cx="5274310" cy="5283845"/>
                     </a:xfrm>
                     <a:prstGeom prst="rect">
                       <a:avLst/>
@@ -4436,6 +5180,260 @@
         </w:drawing>
       </w:r>
     </w:p>
+    <w:p>
+      <w:pPr>
+        <w:rPr>
+          <w:rFonts w:ascii="新宋体" w:eastAsia="宋体" w:hAnsi="新宋体" w:cs="新宋体"/>
+          <w:color w:val="000000"/>
+          <w:kern w:val="0"/>
+          <w:sz w:val="19"/>
+          <w:szCs w:val="19"/>
+        </w:rPr>
+      </w:pPr>
+      <w:r>
+        <w:rPr>
+          <w:rFonts w:ascii="新宋体" w:eastAsia="宋体" w:hAnsi="新宋体" w:cs="新宋体"/>
+          <w:color w:val="000000"/>
+          <w:kern w:val="0"/>
+          <w:sz w:val="19"/>
+          <w:szCs w:val="19"/>
+        </w:rPr>
+        <w:t>而</w:t>
+      </w:r>
+      <w:r>
+        <w:rPr>
+          <w:rFonts w:ascii="新宋体" w:eastAsia="宋体" w:hAnsi="新宋体" w:cs="新宋体" w:hint="eastAsia"/>
+          <w:color w:val="000000"/>
+          <w:kern w:val="0"/>
+          <w:sz w:val="19"/>
+          <w:szCs w:val="19"/>
+        </w:rPr>
+        <w:t>qttestclass.cpp</w:t>
+      </w:r>
+      <w:r>
+        <w:rPr>
+          <w:rFonts w:ascii="新宋体" w:eastAsia="宋体" w:hAnsi="新宋体" w:cs="新宋体" w:hint="eastAsia"/>
+          <w:color w:val="000000"/>
+          <w:kern w:val="0"/>
+          <w:sz w:val="19"/>
+          <w:szCs w:val="19"/>
+        </w:rPr>
+        <w:t>中的代</w:t>
+      </w:r>
+      <w:r>
+        <w:rPr>
+          <w:rFonts w:ascii="新宋体" w:eastAsia="宋体" w:hAnsi="新宋体" w:cs="新宋体" w:hint="eastAsia"/>
+          <w:color w:val="000000"/>
+          <w:kern w:val="0"/>
+          <w:sz w:val="19"/>
+          <w:szCs w:val="19"/>
+        </w:rPr>
+        <w:t>码非常简单，就是一个大小写转换，然后回填编辑器窗口的过程，</w:t>
+      </w:r>
+      <w:r>
+        <w:rPr>
+          <w:rFonts w:ascii="新宋体" w:eastAsia="宋体" w:hAnsi="新宋体" w:cs="新宋体" w:hint="eastAsia"/>
+          <w:color w:val="000000"/>
+          <w:kern w:val="0"/>
+          <w:sz w:val="19"/>
+          <w:szCs w:val="19"/>
+        </w:rPr>
+        <w:t>贴图如下：</w:t>
+      </w:r>
+    </w:p>
+    <w:p>
+      <w:pPr>
+        <w:rPr>
+          <w:rFonts w:hint="eastAsia"/>
+        </w:rPr>
+      </w:pPr>
+      <w:r>
+        <w:rPr>
+          <w:noProof/>
+        </w:rPr>
+        <w:lastRenderedPageBreak/>
+        <w:drawing>
+          <wp:inline distT="0" distB="0" distL="0" distR="0">
+            <wp:extent cx="5274310" cy="5481960"/>
+            <wp:effectExtent l="19050" t="0" r="2540" b="0"/>
+            <wp:docPr id="13" name="图片 4"/>
+            <wp:cNvGraphicFramePr>
+              <a:graphicFrameLocks xmlns:a="http://schemas.openxmlformats.org/drawingml/2006/main" noChangeAspect="1"/>
+            </wp:cNvGraphicFramePr>
+            <a:graphic xmlns:a="http://schemas.openxmlformats.org/drawingml/2006/main">
+              <a:graphicData uri="http://schemas.openxmlformats.org/drawingml/2006/picture">
+                <pic:pic xmlns:pic="http://schemas.openxmlformats.org/drawingml/2006/picture">
+                  <pic:nvPicPr>
+                    <pic:cNvPr id="0" name="Picture 4"/>
+                    <pic:cNvPicPr>
+                      <a:picLocks noChangeAspect="1" noChangeArrowheads="1"/>
+                    </pic:cNvPicPr>
+                  </pic:nvPicPr>
+                  <pic:blipFill>
+                    <a:blip r:embed="rId15" cstate="print"/>
+                    <a:srcRect/>
+                    <a:stretch>
+                      <a:fillRect/>
+                    </a:stretch>
+                  </pic:blipFill>
+                  <pic:spPr bwMode="auto">
+                    <a:xfrm>
+                      <a:off x="0" y="0"/>
+                      <a:ext cx="5274310" cy="5481960"/>
+                    </a:xfrm>
+                    <a:prstGeom prst="rect">
+                      <a:avLst/>
+                    </a:prstGeom>
+                    <a:noFill/>
+                    <a:ln w="9525">
+                      <a:noFill/>
+                      <a:miter lim="800000"/>
+                      <a:headEnd/>
+                      <a:tailEnd/>
+                    </a:ln>
+                  </pic:spPr>
+                </pic:pic>
+              </a:graphicData>
+            </a:graphic>
+          </wp:inline>
+        </w:drawing>
+      </w:r>
+    </w:p>
+    <w:p>
+      <w:pPr>
+        <w:rPr>
+          <w:rFonts w:hint="eastAsia"/>
+        </w:rPr>
+      </w:pPr>
+    </w:p>
+    <w:p>
+      <w:pPr>
+        <w:rPr>
+          <w:rFonts w:hint="eastAsia"/>
+        </w:rPr>
+      </w:pPr>
+      <w:r>
+        <w:rPr>
+          <w:rFonts w:hint="eastAsia"/>
+        </w:rPr>
+        <w:t>2.10</w:t>
+      </w:r>
+      <w:r>
+        <w:rPr>
+          <w:rFonts w:hint="eastAsia"/>
+        </w:rPr>
+        <w:t>的插件代码，和</w:t>
+      </w:r>
+      <w:r>
+        <w:rPr>
+          <w:rFonts w:hint="eastAsia"/>
+        </w:rPr>
+        <w:t>2.0</w:t>
+      </w:r>
+      <w:r>
+        <w:rPr>
+          <w:rFonts w:hint="eastAsia"/>
+        </w:rPr>
+        <w:t>的插件代码，唯一区别在于，</w:t>
+      </w:r>
+      <w:r>
+        <w:rPr>
+          <w:rFonts w:hint="eastAsia"/>
+        </w:rPr>
+        <w:t xml:space="preserve">s_getCurEdit </w:t>
+      </w:r>
+      <w:r>
+        <w:rPr>
+          <w:rFonts w:hint="eastAsia"/>
+        </w:rPr>
+        <w:t>函数多了一个</w:t>
+      </w:r>
+      <w:r>
+        <w:rPr>
+          <w:rFonts w:hint="eastAsia"/>
+        </w:rPr>
+        <w:t>m_pNotepad</w:t>
+      </w:r>
+      <w:r>
+        <w:rPr>
+          <w:rFonts w:hint="eastAsia"/>
+        </w:rPr>
+        <w:t>指针。前文说过，</w:t>
+      </w:r>
+      <w:r>
+        <w:rPr>
+          <w:rFonts w:hint="eastAsia"/>
+        </w:rPr>
+        <w:t>Ndd2.8</w:t>
+      </w:r>
+      <w:r>
+        <w:rPr>
+          <w:rFonts w:hint="eastAsia"/>
+        </w:rPr>
+        <w:t>以后，可以打开多个主窗口，通过双击文件</w:t>
+      </w:r>
+      <w:r>
+        <w:rPr>
+          <w:rFonts w:hint="eastAsia"/>
+        </w:rPr>
+        <w:t>Tab</w:t>
+      </w:r>
+      <w:r>
+        <w:rPr>
+          <w:rFonts w:hint="eastAsia"/>
+        </w:rPr>
+        <w:t>就会单独拎出一个主窗口，那么这个</w:t>
+      </w:r>
+      <w:r>
+        <w:rPr>
+          <w:rFonts w:hint="eastAsia"/>
+        </w:rPr>
+        <w:t>m_pNotepad</w:t>
+      </w:r>
+      <w:r>
+        <w:rPr>
+          <w:rFonts w:hint="eastAsia"/>
+        </w:rPr>
+        <w:t>即表示当前操作的主窗口对象时谁。熟悉</w:t>
+      </w:r>
+      <w:r>
+        <w:rPr>
+          <w:rFonts w:hint="eastAsia"/>
+        </w:rPr>
+        <w:t>c++</w:t>
+      </w:r>
+      <w:r>
+        <w:rPr>
+          <w:rFonts w:hint="eastAsia"/>
+        </w:rPr>
+        <w:t>面向对象编程的开发者一定知道，这就是一个类似</w:t>
+      </w:r>
+      <w:r>
+        <w:rPr>
+          <w:rFonts w:hint="eastAsia"/>
+        </w:rPr>
+        <w:t>this</w:t>
+      </w:r>
+      <w:r>
+        <w:rPr>
+          <w:rFonts w:hint="eastAsia"/>
+        </w:rPr>
+        <w:t>指针的操作句柄，告诉</w:t>
+      </w:r>
+      <w:r>
+        <w:rPr>
+          <w:rFonts w:hint="eastAsia"/>
+        </w:rPr>
+        <w:t>s_getCurEdit</w:t>
+      </w:r>
+      <w:r>
+        <w:rPr>
+          <w:rFonts w:hint="eastAsia"/>
+        </w:rPr>
+        <w:t>函数，当前插件是操作的那一个主窗口的界面。</w:t>
+      </w:r>
+    </w:p>
+    <w:p/>
     <w:p/>
     <w:p>
       <w:r>
@@ -4625,6 +5623,106 @@
         </w:rPr>
         <w:t>二级菜单插件例子</w:t>
       </w:r>
+    </w:p>
+    <w:p>
+      <w:pPr>
+        <w:rPr>
+          <w:rFonts w:hint="eastAsia"/>
+          <w:b/>
+          <w:color w:val="C00000"/>
+        </w:rPr>
+      </w:pPr>
+      <w:r>
+        <w:rPr>
+          <w:rFonts w:hint="eastAsia"/>
+          <w:b/>
+          <w:color w:val="C00000"/>
+        </w:rPr>
+        <w:t>20231103</w:t>
+      </w:r>
+      <w:r>
+        <w:rPr>
+          <w:rFonts w:hint="eastAsia"/>
+          <w:b/>
+          <w:color w:val="C00000"/>
+        </w:rPr>
+        <w:t>备注：以下例子已经过时，是</w:t>
+      </w:r>
+      <w:r>
+        <w:rPr>
+          <w:rFonts w:hint="eastAsia"/>
+          <w:b/>
+          <w:color w:val="C00000"/>
+        </w:rPr>
+        <w:t>2.0</w:t>
+      </w:r>
+      <w:r>
+        <w:rPr>
+          <w:rFonts w:hint="eastAsia"/>
+          <w:b/>
+          <w:color w:val="C00000"/>
+        </w:rPr>
+        <w:t>的老插件例子。</w:t>
+      </w:r>
+      <w:r>
+        <w:rPr>
+          <w:rFonts w:hint="eastAsia"/>
+          <w:b/>
+          <w:color w:val="C00000"/>
+        </w:rPr>
+        <w:t>新例子请参考插件代码</w:t>
+      </w:r>
+    </w:p>
+    <w:p>
+      <w:pPr>
+        <w:rPr>
+          <w:rFonts w:hint="eastAsia"/>
+        </w:rPr>
+      </w:pPr>
+      <w:hyperlink r:id="rId16" w:history="1">
+        <w:r>
+          <w:rPr>
+            <w:rStyle w:val="a6"/>
+          </w:rPr>
+          <w:t xml:space="preserve">src/jstoolndd · </w:t>
+        </w:r>
+        <w:r>
+          <w:rPr>
+            <w:rStyle w:val="a6"/>
+          </w:rPr>
+          <w:t>爬山虎</w:t>
+        </w:r>
+        <w:r>
+          <w:rPr>
+            <w:rStyle w:val="a6"/>
+          </w:rPr>
+          <w:t xml:space="preserve">/ndd-plugin - </w:t>
+        </w:r>
+        <w:r>
+          <w:rPr>
+            <w:rStyle w:val="a6"/>
+          </w:rPr>
+          <w:t>码云</w:t>
+        </w:r>
+        <w:r>
+          <w:rPr>
+            <w:rStyle w:val="a6"/>
+          </w:rPr>
+          <w:t xml:space="preserve"> - </w:t>
+        </w:r>
+        <w:r>
+          <w:rPr>
+            <w:rStyle w:val="a6"/>
+          </w:rPr>
+          <w:t>开源中国</w:t>
+        </w:r>
+        <w:r>
+          <w:rPr>
+            <w:rStyle w:val="a6"/>
+          </w:rPr>
+          <w:t xml:space="preserve"> (gitee.com)</w:t>
+        </w:r>
+      </w:hyperlink>
     </w:p>
     <w:p/>
     <w:p>
@@ -4671,7 +5769,7 @@
                     </pic:cNvPicPr>
                   </pic:nvPicPr>
                   <pic:blipFill>
-                    <a:blip r:embed="rId15" cstate="print"/>
+                    <a:blip r:embed="rId17" cstate="print"/>
                     <a:srcRect/>
                     <a:stretch>
                       <a:fillRect/>
@@ -4917,6 +6015,7 @@
           <w:sz w:val="19"/>
           <w:szCs w:val="19"/>
         </w:rPr>
+        <w:lastRenderedPageBreak/>
         <w:t>//getCurEdit:</w:t>
       </w:r>
       <w:r>
@@ -4999,18 +6098,7 @@
           <w:sz w:val="19"/>
           <w:szCs w:val="19"/>
         </w:rPr>
-        <w:t>主程序中的功能函数，比如创建新文件功能等，根据需要可实时</w:t>
-      </w:r>
-      <w:r>
-        <w:rPr>
-          <w:rFonts w:ascii="NSimSun" w:eastAsia="宋体" w:hAnsi="NSimSun" w:cs="NSimSun"/>
-          <w:color w:val="008000"/>
-          <w:kern w:val="0"/>
-          <w:sz w:val="19"/>
-          <w:szCs w:val="19"/>
-        </w:rPr>
-        <w:lastRenderedPageBreak/>
-        <w:t>扩展。</w:t>
+        <w:t>主程序中的功能函数，比如创建新文件功能等，根据需要可实时扩展。</w:t>
       </w:r>
     </w:p>
     <w:p>
@@ -5971,7 +7059,6 @@
     </w:p>
     <w:p>
       <w:r>
-        <w:lastRenderedPageBreak/>
         <w:t>static QWidget* s_pMainNotepad = nullptr;</w:t>
       </w:r>
     </w:p>
@@ -6081,11 +7168,6 @@
       </w:r>
     </w:p>
     <w:p>
-      <w:pPr>
-        <w:rPr>
-          <w:rFonts w:hint="eastAsia"/>
-        </w:rPr>
-      </w:pPr>
       <w:r>
         <w:t>}</w:t>
       </w:r>
@@ -6616,7 +7698,14 @@
         <w:rPr>
           <w:rFonts w:hint="eastAsia"/>
         </w:rPr>
-        <w:t>，则需要查看官方的手册，代码中的路径是</w:t>
+        <w:t>，则需要查看官</w:t>
+      </w:r>
+      <w:r>
+        <w:rPr>
+          <w:rFonts w:hint="eastAsia"/>
+        </w:rPr>
+        <w:lastRenderedPageBreak/>
+        <w:t>方的手册，代码中的路径是</w:t>
       </w:r>
       <w:r>
         <w:t>notepad--\src\qscint\doc\Scintilla</w:t>
@@ -6986,6 +8075,7 @@
     <w:lsdException w:name="Title" w:qFormat="1"/>
     <w:lsdException w:name="Default Paragraph Font" w:semiHidden="1" w:uiPriority="1" w:unhideWhenUsed="1"/>
     <w:lsdException w:name="Subtitle" w:qFormat="1"/>
+    <w:lsdException w:name="Hyperlink" w:uiPriority="99"/>
     <w:lsdException w:name="Strong" w:qFormat="1"/>
     <w:lsdException w:name="Emphasis" w:qFormat="1"/>
     <w:lsdException w:name="HTML Top of Form" w:semiHidden="1" w:uiPriority="99" w:unhideWhenUsed="1"/>
@@ -7295,6 +8385,17 @@
       </w:tblCellMar>
     </w:tblPr>
   </w:style>
+  <w:style w:type="character" w:styleId="a6">
+    <w:name w:val="Hyperlink"/>
+    <w:basedOn w:val="a0"/>
+    <w:uiPriority w:val="99"/>
+    <w:unhideWhenUsed/>
+    <w:rsid w:val="00164446"/>
+    <w:rPr>
+      <w:color w:val="0000FF"/>
+      <w:u w:val="single"/>
+    </w:rPr>
+  </w:style>
 </w:styles>
 </file>
 

</xml_diff>